<commit_message>
summer 2021 update, resume now with a second color!
</commit_message>
<xml_diff>
--- a/sheldon-hess_resume.docx
+++ b/sheldon-hess_resume.docx
@@ -8,8 +8,187 @@
         <w:ind w:left="-5"/>
         <w:rPr>
           <w:rFonts w:ascii="Verdana" w:hAnsi="Verdana"/>
+          <w:bCs/>
+          <w:sz w:val="20"/>
+          <w:szCs w:val="20"/>
+        </w:rPr>
+      </w:pPr>
+      <w:r>
+        <w:rPr>
+          <w:rFonts w:ascii="Verdana" w:hAnsi="Verdana"/>
           <w:b/>
+          <w:color w:val="14415C" w:themeColor="accent3" w:themeShade="BF"/>
+          <w:sz w:val="24"/>
+          <w:szCs w:val="24"/>
+        </w:rPr>
+        <w:t>Summary</w:t>
+      </w:r>
+      <w:r>
+        <w:rPr>
+          <w:rFonts w:ascii="Verdana" w:hAnsi="Verdana"/>
+          <w:b/>
+          <w:color w:val="14415C" w:themeColor="accent3" w:themeShade="BF"/>
+          <w:sz w:val="24"/>
+          <w:szCs w:val="24"/>
+        </w:rPr>
+        <w:t>:</w:t>
+      </w:r>
+      <w:r>
+        <w:rPr>
+          <w:rFonts w:ascii="Verdana" w:hAnsi="Verdana"/>
+          <w:b/>
+          <w:color w:val="14415C" w:themeColor="accent3" w:themeShade="BF"/>
+          <w:sz w:val="24"/>
+          <w:szCs w:val="24"/>
+        </w:rPr>
+        <w:t xml:space="preserve">  </w:t>
+      </w:r>
+      <w:r>
+        <w:rPr>
+          <w:rFonts w:ascii="Verdana" w:hAnsi="Verdana"/>
+          <w:bCs/>
+          <w:sz w:val="20"/>
+          <w:szCs w:val="20"/>
+        </w:rPr>
+        <w:t>Data analyst and full-stack web developer with a background in engineering and library/information science. Skills and interests include using data ethically, working with open and civic data, improving accessibility and usability of digital interfaces, and communicating technical concepts to non-technical (or not-yet-technical!) audiences.</w:t>
+      </w:r>
+      <w:r>
+        <w:rPr>
+          <w:rFonts w:ascii="Verdana" w:hAnsi="Verdana"/>
+          <w:bCs/>
+          <w:sz w:val="20"/>
+          <w:szCs w:val="20"/>
+        </w:rPr>
+        <w:t xml:space="preserve"> </w:t>
+      </w:r>
+    </w:p>
+    <w:p>
+      <w:pPr>
+        <w:spacing w:after="0" w:line="240" w:lineRule="auto"/>
+        <w:ind w:left="-5"/>
+        <w:rPr>
+          <w:rFonts w:ascii="Verdana" w:hAnsi="Verdana"/>
+          <w:bCs/>
+        </w:rPr>
+      </w:pPr>
+    </w:p>
+    <w:p>
+      <w:pPr>
+        <w:spacing w:after="0" w:line="240" w:lineRule="auto"/>
+        <w:ind w:left="-5"/>
+        <w:rPr>
+          <w:rFonts w:ascii="Verdana" w:hAnsi="Verdana"/>
+          <w:bCs/>
           <w:color w:val="252525"/>
+          <w:sz w:val="20"/>
+          <w:szCs w:val="20"/>
+        </w:rPr>
+      </w:pPr>
+      <w:r>
+        <w:rPr>
+          <w:rFonts w:ascii="Verdana" w:hAnsi="Verdana"/>
+          <w:b/>
+          <w:color w:val="14415C" w:themeColor="accent3" w:themeShade="BF"/>
+        </w:rPr>
+        <w:t>Tech skills:</w:t>
+      </w:r>
+      <w:r>
+        <w:rPr>
+          <w:rFonts w:ascii="Verdana" w:hAnsi="Verdana"/>
+          <w:bCs/>
+          <w:color w:val="14415C" w:themeColor="accent3" w:themeShade="BF"/>
+        </w:rPr>
+        <w:t xml:space="preserve"> </w:t>
+      </w:r>
+      <w:r>
+        <w:rPr>
+          <w:rFonts w:ascii="Verdana" w:hAnsi="Verdana"/>
+          <w:bCs/>
+          <w:color w:val="14415C" w:themeColor="accent3" w:themeShade="BF"/>
+        </w:rPr>
+        <w:t xml:space="preserve"> </w:t>
+      </w:r>
+      <w:r>
+        <w:rPr>
+          <w:rFonts w:ascii="Verdana" w:hAnsi="Verdana"/>
+          <w:bCs/>
+          <w:sz w:val="20"/>
+          <w:szCs w:val="20"/>
+        </w:rPr>
+        <w:t xml:space="preserve">Python, R, LAMP (Linux, Apache, MySQL, PHP) stack, HTML5, CSS3, metadata, systems </w:t>
+      </w:r>
+      <w:r>
+        <w:rPr>
+          <w:rFonts w:ascii="Verdana" w:hAnsi="Verdana"/>
+          <w:bCs/>
+          <w:sz w:val="20"/>
+          <w:szCs w:val="20"/>
+        </w:rPr>
+        <w:t>thinking</w:t>
+      </w:r>
+      <w:r>
+        <w:rPr>
+          <w:rFonts w:ascii="Verdana" w:hAnsi="Verdana"/>
+          <w:bCs/>
+          <w:sz w:val="20"/>
+          <w:szCs w:val="20"/>
+        </w:rPr>
+        <w:t>, statistics, data visualization,</w:t>
+      </w:r>
+      <w:r>
+        <w:rPr>
+          <w:rFonts w:ascii="Verdana" w:hAnsi="Verdana"/>
+          <w:bCs/>
+          <w:sz w:val="20"/>
+          <w:szCs w:val="20"/>
+        </w:rPr>
+        <w:t xml:space="preserve"> meaningful technical communication</w:t>
+      </w:r>
+      <w:r>
+        <w:rPr>
+          <w:rFonts w:ascii="Verdana" w:hAnsi="Verdana"/>
+          <w:bCs/>
+          <w:sz w:val="20"/>
+          <w:szCs w:val="20"/>
+        </w:rPr>
+        <w:t xml:space="preserve">, </w:t>
+      </w:r>
+      <w:r>
+        <w:rPr>
+          <w:rFonts w:ascii="Verdana" w:hAnsi="Verdana"/>
+          <w:bCs/>
+          <w:sz w:val="20"/>
+          <w:szCs w:val="20"/>
+        </w:rPr>
+        <w:t>collaboration</w:t>
+      </w:r>
+      <w:r>
+        <w:rPr>
+          <w:rFonts w:ascii="Verdana" w:hAnsi="Verdana"/>
+          <w:bCs/>
+          <w:sz w:val="20"/>
+          <w:szCs w:val="20"/>
+        </w:rPr>
+        <w:t xml:space="preserve"> across silos and skill areas, empathy/user-centricity</w:t>
+      </w:r>
+    </w:p>
+    <w:p>
+      <w:pPr>
+        <w:spacing w:after="0" w:line="240" w:lineRule="auto"/>
+        <w:ind w:left="0" w:firstLine="0"/>
+        <w:rPr>
+          <w:rFonts w:ascii="Verdana" w:hAnsi="Verdana"/>
+        </w:rPr>
+      </w:pPr>
+    </w:p>
+    <w:p>
+      <w:pPr>
+        <w:spacing w:after="0" w:line="240" w:lineRule="auto"/>
+        <w:ind w:left="-5"/>
+        <w:rPr>
+          <w:rFonts w:ascii="Verdana" w:hAnsi="Verdana"/>
+          <w:b/>
+          <w:color w:val="14415C" w:themeColor="accent3" w:themeShade="BF"/>
           <w:sz w:val="18"/>
           <w:szCs w:val="18"/>
         </w:rPr>
@@ -18,7 +197,7 @@
         <w:rPr>
           <w:rFonts w:ascii="Verdana" w:hAnsi="Verdana"/>
           <w:b/>
-          <w:color w:val="252525"/>
+          <w:color w:val="14415C" w:themeColor="accent3" w:themeShade="BF"/>
           <w:sz w:val="24"/>
           <w:szCs w:val="24"/>
         </w:rPr>
@@ -28,7 +207,7 @@
         <w:rPr>
           <w:rFonts w:ascii="Verdana" w:hAnsi="Verdana"/>
           <w:b/>
-          <w:color w:val="252525"/>
+          <w:color w:val="14415C" w:themeColor="accent3" w:themeShade="BF"/>
           <w:sz w:val="24"/>
           <w:szCs w:val="24"/>
         </w:rPr>
@@ -120,47 +299,47 @@
         <w:rPr>
           <w:rFonts w:ascii="Verdana" w:hAnsi="Verdana"/>
           <w:i/>
-        </w:rPr>
-      </w:pPr>
-      <w:r>
-        <w:rPr>
-          <w:rFonts w:ascii="Verdana" w:hAnsi="Verdana"/>
-        </w:rPr>
-        <w:t>Worked collaboratively with colleagues to develop</w:t>
-      </w:r>
-      <w:r>
-        <w:rPr>
-          <w:rFonts w:ascii="Verdana" w:hAnsi="Verdana"/>
-        </w:rPr>
-        <w:t xml:space="preserve"> and assess</w:t>
-      </w:r>
-      <w:r>
-        <w:rPr>
-          <w:rFonts w:ascii="Verdana" w:hAnsi="Verdana"/>
-        </w:rPr>
-        <w:t xml:space="preserve"> the curriculum in CIT and DAT, including developing the initial offering of Data Analytics 2 (DAT</w:t>
-      </w:r>
-      <w:r>
-        <w:rPr>
-          <w:rFonts w:ascii="Verdana" w:hAnsi="Verdana"/>
-        </w:rPr>
-        <w:t xml:space="preserve"> </w:t>
-      </w:r>
-      <w:r>
-        <w:rPr>
-          <w:rFonts w:ascii="Verdana" w:hAnsi="Verdana"/>
-        </w:rPr>
-        <w:t>202)</w:t>
-      </w:r>
-      <w:r>
-        <w:rPr>
-          <w:rFonts w:ascii="Verdana" w:hAnsi="Verdana"/>
-        </w:rPr>
-        <w:t>.</w:t>
-      </w:r>
-      <w:r>
-        <w:rPr>
-          <w:rFonts w:ascii="Verdana" w:hAnsi="Verdana"/>
+          <w:sz w:val="20"/>
+          <w:szCs w:val="20"/>
+        </w:rPr>
+      </w:pPr>
+      <w:r>
+        <w:rPr>
+          <w:rFonts w:ascii="Verdana" w:hAnsi="Verdana"/>
+          <w:sz w:val="20"/>
+          <w:szCs w:val="20"/>
+        </w:rPr>
+        <w:t>Taught remote/synchronous courses, online/asynchronous courses, and hybrids between the two, with</w:t>
+      </w:r>
+      <w:r>
+        <w:rPr>
+          <w:rFonts w:ascii="Verdana" w:hAnsi="Verdana"/>
+          <w:sz w:val="20"/>
+          <w:szCs w:val="20"/>
+        </w:rPr>
+        <w:t xml:space="preserve"> an average student approval score of 4.6</w:t>
+      </w:r>
+      <w:r>
+        <w:rPr>
+          <w:rFonts w:ascii="Verdana" w:hAnsi="Verdana"/>
+          <w:sz w:val="20"/>
+          <w:szCs w:val="20"/>
+        </w:rPr>
+        <w:t>+</w:t>
+      </w:r>
+      <w:r>
+        <w:rPr>
+          <w:rFonts w:ascii="Verdana" w:hAnsi="Verdana"/>
+          <w:sz w:val="20"/>
+          <w:szCs w:val="20"/>
+        </w:rPr>
+        <w:t xml:space="preserve"> out of 5.</w:t>
+      </w:r>
+      <w:r>
+        <w:rPr>
+          <w:rFonts w:ascii="Verdana" w:hAnsi="Verdana"/>
+          <w:sz w:val="20"/>
+          <w:szCs w:val="20"/>
         </w:rPr>
         <w:t xml:space="preserve"> </w:t>
       </w:r>
@@ -177,37 +356,17 @@
         <w:rPr>
           <w:rFonts w:ascii="Verdana" w:hAnsi="Verdana"/>
           <w:i/>
-        </w:rPr>
-      </w:pPr>
-      <w:r>
-        <w:rPr>
-          <w:rFonts w:ascii="Verdana" w:hAnsi="Verdana"/>
-        </w:rPr>
-        <w:t>Taught remote/synchronous courses, online/asynchronous courses, and hybrids between the two, with</w:t>
-      </w:r>
-      <w:r>
-        <w:rPr>
-          <w:rFonts w:ascii="Verdana" w:hAnsi="Verdana"/>
-        </w:rPr>
-        <w:t xml:space="preserve"> an average student approval score of 4.6</w:t>
-      </w:r>
-      <w:r>
-        <w:rPr>
-          <w:rFonts w:ascii="Verdana" w:hAnsi="Verdana"/>
-        </w:rPr>
-        <w:t>+</w:t>
-      </w:r>
-      <w:r>
-        <w:rPr>
-          <w:rFonts w:ascii="Verdana" w:hAnsi="Verdana"/>
-        </w:rPr>
-        <w:t xml:space="preserve"> out of 5.</w:t>
-      </w:r>
-      <w:r>
-        <w:rPr>
-          <w:rFonts w:ascii="Verdana" w:hAnsi="Verdana"/>
-        </w:rPr>
-        <w:t xml:space="preserve"> </w:t>
+          <w:sz w:val="20"/>
+          <w:szCs w:val="20"/>
+        </w:rPr>
+      </w:pPr>
+      <w:r>
+        <w:rPr>
+          <w:rFonts w:ascii="Verdana" w:hAnsi="Verdana"/>
+          <w:sz w:val="20"/>
+          <w:szCs w:val="20"/>
+        </w:rPr>
+        <w:t>Brought community partners (Nine Mile Run Watershed Association, Draw the Lines PA) into the classroom to give students experience with real data analytics projects.</w:t>
       </w:r>
     </w:p>
     <w:p>
@@ -222,49 +381,75 @@
         <w:rPr>
           <w:rFonts w:ascii="Verdana" w:hAnsi="Verdana"/>
           <w:i/>
-        </w:rPr>
-      </w:pPr>
-      <w:r>
-        <w:rPr>
-          <w:rFonts w:ascii="Verdana" w:hAnsi="Verdana"/>
-        </w:rPr>
-        <w:t xml:space="preserve">Maintained </w:t>
-      </w:r>
-      <w:r>
-        <w:rPr>
-          <w:rFonts w:ascii="Verdana" w:hAnsi="Verdana"/>
-        </w:rPr>
-        <w:t>Blackboard shells for all courses, in addition to</w:t>
-      </w:r>
-      <w:r>
-        <w:rPr>
-          <w:rFonts w:ascii="Verdana" w:hAnsi="Verdana"/>
-        </w:rPr>
-        <w:t xml:space="preserve"> Slack workspace</w:t>
-      </w:r>
-      <w:r>
-        <w:rPr>
-          <w:rFonts w:ascii="Verdana" w:hAnsi="Verdana"/>
-        </w:rPr>
-        <w:t>s, to support students in</w:t>
-      </w:r>
-      <w:r>
-        <w:rPr>
-          <w:rFonts w:ascii="Verdana" w:hAnsi="Verdana"/>
-        </w:rPr>
-        <w:t xml:space="preserve"> DAT and </w:t>
-      </w:r>
-      <w:r>
-        <w:rPr>
-          <w:rFonts w:ascii="Verdana" w:hAnsi="Verdana"/>
-        </w:rPr>
-        <w:t>CIT</w:t>
-      </w:r>
-      <w:r>
-        <w:rPr>
-          <w:rFonts w:ascii="Verdana" w:hAnsi="Verdana"/>
-        </w:rPr>
-        <w:t xml:space="preserve">. </w:t>
+          <w:sz w:val="20"/>
+          <w:szCs w:val="20"/>
+        </w:rPr>
+      </w:pPr>
+      <w:r>
+        <w:rPr>
+          <w:rFonts w:ascii="Verdana" w:hAnsi="Verdana"/>
+          <w:sz w:val="20"/>
+          <w:szCs w:val="20"/>
+        </w:rPr>
+        <w:t xml:space="preserve">Built and maintained </w:t>
+      </w:r>
+      <w:hyperlink r:id="rId7" w:history="1">
+        <w:r>
+          <w:rPr>
+            <w:rStyle w:val="Hyperlink"/>
+            <w:rFonts w:ascii="Verdana" w:hAnsi="Verdana"/>
+            <w:color w:val="auto"/>
+            <w:sz w:val="20"/>
+            <w:szCs w:val="20"/>
+          </w:rPr>
+          <w:t>program website</w:t>
+        </w:r>
+      </w:hyperlink>
+      <w:r>
+        <w:rPr>
+          <w:rFonts w:ascii="Verdana" w:hAnsi="Verdana"/>
+          <w:color w:val="auto"/>
+          <w:sz w:val="20"/>
+          <w:szCs w:val="20"/>
+        </w:rPr>
+        <w:t xml:space="preserve"> for communication with students and stakeholders</w:t>
+      </w:r>
+      <w:r>
+        <w:rPr>
+          <w:rFonts w:ascii="Verdana" w:hAnsi="Verdana"/>
+          <w:color w:val="auto"/>
+          <w:sz w:val="20"/>
+          <w:szCs w:val="20"/>
+        </w:rPr>
+        <w:t>; also s</w:t>
+      </w:r>
+      <w:r>
+        <w:rPr>
+          <w:rFonts w:ascii="Verdana" w:hAnsi="Verdana"/>
+          <w:sz w:val="20"/>
+          <w:szCs w:val="20"/>
+        </w:rPr>
+        <w:t xml:space="preserve">hared course materials </w:t>
+      </w:r>
+      <w:hyperlink r:id="rId8" w:history="1">
+        <w:r>
+          <w:rPr>
+            <w:rStyle w:val="Hyperlink"/>
+            <w:rFonts w:ascii="Verdana" w:hAnsi="Verdana"/>
+            <w:color w:val="auto"/>
+            <w:sz w:val="20"/>
+            <w:szCs w:val="20"/>
+          </w:rPr>
+          <w:t>on GitHub</w:t>
+        </w:r>
+      </w:hyperlink>
+      <w:r>
+        <w:rPr>
+          <w:rFonts w:ascii="Verdana" w:hAnsi="Verdana"/>
+          <w:sz w:val="20"/>
+          <w:szCs w:val="20"/>
+        </w:rPr>
+        <w:t xml:space="preserve"> in support of open educational resource (OER) efforts.</w:t>
       </w:r>
     </w:p>
     <w:p>
@@ -278,24 +463,161 @@
         <w:ind w:left="360" w:hanging="180"/>
         <w:rPr>
           <w:rFonts w:ascii="Verdana" w:hAnsi="Verdana"/>
+          <w:i/>
+          <w:sz w:val="20"/>
+          <w:szCs w:val="20"/>
+        </w:rPr>
+      </w:pPr>
+      <w:r>
+        <w:rPr>
+          <w:rFonts w:ascii="Verdana" w:hAnsi="Verdana"/>
+          <w:sz w:val="20"/>
+          <w:szCs w:val="20"/>
+        </w:rPr>
+        <w:t>Relevant c</w:t>
+      </w:r>
+      <w:r>
+        <w:rPr>
+          <w:rFonts w:ascii="Verdana" w:hAnsi="Verdana"/>
+          <w:sz w:val="20"/>
+          <w:szCs w:val="20"/>
+        </w:rPr>
+        <w:t xml:space="preserve">ourses taught: </w:t>
+      </w:r>
+    </w:p>
+    <w:p>
+      <w:pPr>
+        <w:pStyle w:val="ListParagraph"/>
+        <w:numPr>
+          <w:ilvl w:val="0"/>
+          <w:numId w:val="13"/>
+        </w:numPr>
+        <w:spacing w:after="0" w:line="240" w:lineRule="auto"/>
+        <w:rPr>
+          <w:rFonts w:ascii="Verdana" w:hAnsi="Verdana"/>
           <w:iCs/>
+          <w:sz w:val="20"/>
+          <w:szCs w:val="20"/>
         </w:rPr>
       </w:pPr>
       <w:r>
         <w:rPr>
           <w:rFonts w:ascii="Verdana" w:hAnsi="Verdana"/>
           <w:iCs/>
-        </w:rPr>
-        <w:t>Served on Curriculum subcommittee of College Council, checking curriculum updates for programs across the College against Bloom's taxonomy, for assessment and accreditation purposes.</w:t>
-      </w:r>
-    </w:p>
-    <w:p>
-      <w:pPr>
-        <w:spacing w:after="0" w:line="240" w:lineRule="auto"/>
-        <w:ind w:left="0" w:right="1315" w:firstLine="0"/>
+          <w:sz w:val="20"/>
+          <w:szCs w:val="20"/>
+        </w:rPr>
+        <w:t>DAT 119 &amp; 204 - Python 1 and R for Analytics</w:t>
+      </w:r>
+    </w:p>
+    <w:p>
+      <w:pPr>
+        <w:pStyle w:val="ListParagraph"/>
+        <w:numPr>
+          <w:ilvl w:val="0"/>
+          <w:numId w:val="13"/>
+        </w:numPr>
+        <w:spacing w:after="0" w:line="240" w:lineRule="auto"/>
+        <w:rPr>
+          <w:rFonts w:ascii="Verdana" w:hAnsi="Verdana"/>
+          <w:iCs/>
+          <w:sz w:val="20"/>
+          <w:szCs w:val="20"/>
+        </w:rPr>
+      </w:pPr>
+      <w:r>
+        <w:rPr>
+          <w:rFonts w:ascii="Verdana" w:hAnsi="Verdana"/>
+          <w:iCs/>
+          <w:sz w:val="20"/>
+          <w:szCs w:val="20"/>
+        </w:rPr>
+        <w:t>DAT 201 &amp; 202 – Data Analytics 1 &amp; 2</w:t>
+      </w:r>
+    </w:p>
+    <w:p>
+      <w:pPr>
+        <w:pStyle w:val="ListParagraph"/>
+        <w:numPr>
+          <w:ilvl w:val="0"/>
+          <w:numId w:val="13"/>
+        </w:numPr>
+        <w:spacing w:after="0" w:line="240" w:lineRule="auto"/>
+        <w:rPr>
+          <w:rFonts w:ascii="Verdana" w:hAnsi="Verdana"/>
+          <w:iCs/>
+          <w:sz w:val="20"/>
+          <w:szCs w:val="20"/>
+        </w:rPr>
+      </w:pPr>
+      <w:r>
+        <w:rPr>
+          <w:rFonts w:ascii="Verdana" w:hAnsi="Verdana"/>
+          <w:iCs/>
+          <w:sz w:val="20"/>
+          <w:szCs w:val="20"/>
+        </w:rPr>
+        <w:t>CIT 125 - Web Development (HTML5/CSS3)</w:t>
+      </w:r>
+    </w:p>
+    <w:p>
+      <w:pPr>
+        <w:pStyle w:val="ListParagraph"/>
+        <w:numPr>
+          <w:ilvl w:val="0"/>
+          <w:numId w:val="13"/>
+        </w:numPr>
+        <w:spacing w:after="0" w:line="240" w:lineRule="auto"/>
+        <w:rPr>
+          <w:rFonts w:ascii="Verdana" w:hAnsi="Verdana"/>
+          <w:iCs/>
+          <w:sz w:val="20"/>
+          <w:szCs w:val="20"/>
+        </w:rPr>
+      </w:pPr>
+      <w:r>
+        <w:rPr>
+          <w:rFonts w:ascii="Verdana" w:hAnsi="Verdana"/>
+          <w:iCs/>
+          <w:sz w:val="20"/>
+          <w:szCs w:val="20"/>
+        </w:rPr>
+        <w:t>CIT 215 - Systems Analysis &amp; Design (software development lifecycle)</w:t>
+      </w:r>
+    </w:p>
+    <w:p>
+      <w:pPr>
+        <w:pStyle w:val="ListParagraph"/>
+        <w:numPr>
+          <w:ilvl w:val="0"/>
+          <w:numId w:val="13"/>
+        </w:numPr>
+        <w:spacing w:after="0" w:line="240" w:lineRule="auto"/>
+        <w:rPr>
+          <w:rFonts w:ascii="Verdana" w:hAnsi="Verdana"/>
+          <w:iCs/>
+          <w:sz w:val="20"/>
+          <w:szCs w:val="20"/>
+        </w:rPr>
+      </w:pPr>
+      <w:r>
+        <w:rPr>
+          <w:rFonts w:ascii="Verdana" w:hAnsi="Verdana"/>
+          <w:iCs/>
+          <w:sz w:val="20"/>
+          <w:szCs w:val="20"/>
+        </w:rPr>
+        <w:t>MMC 150 - Interactive Front-End Development (JavaScript)</w:t>
+      </w:r>
+    </w:p>
+    <w:p>
+      <w:pPr>
+        <w:spacing w:after="0" w:line="240" w:lineRule="auto"/>
         <w:rPr>
           <w:rFonts w:ascii="Verdana" w:hAnsi="Verdana"/>
           <w:i/>
+          <w:sz w:val="20"/>
+          <w:szCs w:val="20"/>
         </w:rPr>
       </w:pPr>
     </w:p>
@@ -354,23 +676,31 @@
         <w:ind w:hanging="200"/>
         <w:rPr>
           <w:rFonts w:ascii="Verdana" w:hAnsi="Verdana"/>
-        </w:rPr>
-      </w:pPr>
-      <w:r>
-        <w:rPr>
-          <w:rFonts w:ascii="Verdana" w:hAnsi="Verdana"/>
+          <w:sz w:val="20"/>
+          <w:szCs w:val="20"/>
+        </w:rPr>
+      </w:pPr>
+      <w:r>
+        <w:rPr>
+          <w:rFonts w:ascii="Verdana" w:hAnsi="Verdana"/>
+          <w:sz w:val="20"/>
+          <w:szCs w:val="20"/>
         </w:rPr>
         <w:t>Designed, maintained, and improved library websites and web services</w:t>
       </w:r>
       <w:r>
         <w:rPr>
           <w:rFonts w:ascii="Verdana" w:hAnsi="Verdana"/>
+          <w:sz w:val="20"/>
+          <w:szCs w:val="20"/>
         </w:rPr>
         <w:t xml:space="preserve"> (LAMP)</w:t>
       </w:r>
       <w:r>
         <w:rPr>
           <w:rFonts w:ascii="Verdana" w:hAnsi="Verdana"/>
+          <w:sz w:val="20"/>
+          <w:szCs w:val="20"/>
         </w:rPr>
         <w:t>.</w:t>
       </w:r>
@@ -385,13 +715,17 @@
         <w:ind w:hanging="200"/>
         <w:rPr>
           <w:rFonts w:ascii="Verdana" w:hAnsi="Verdana"/>
-        </w:rPr>
-      </w:pPr>
-      <w:r>
-        <w:rPr>
-          <w:rFonts w:ascii="Verdana" w:hAnsi="Verdana"/>
-        </w:rPr>
-        <w:t>Served on the workgroups that chose the library’s discovery layer and the consortium’s OPAC.</w:t>
+          <w:sz w:val="20"/>
+          <w:szCs w:val="20"/>
+        </w:rPr>
+      </w:pPr>
+      <w:r>
+        <w:rPr>
+          <w:rFonts w:ascii="Verdana" w:hAnsi="Verdana"/>
+          <w:sz w:val="20"/>
+          <w:szCs w:val="20"/>
+        </w:rPr>
+        <w:t>Rapidly taught self on, then trained and supported colleagues in the use of web-based technologies.</w:t>
       </w:r>
     </w:p>
     <w:p>
@@ -404,11 +738,15 @@
         <w:ind w:hanging="200"/>
         <w:rPr>
           <w:rFonts w:ascii="Verdana" w:hAnsi="Verdana"/>
-        </w:rPr>
-      </w:pPr>
-      <w:r>
-        <w:rPr>
-          <w:rFonts w:ascii="Verdana" w:hAnsi="Verdana"/>
+          <w:sz w:val="20"/>
+          <w:szCs w:val="20"/>
+        </w:rPr>
+      </w:pPr>
+      <w:r>
+        <w:rPr>
+          <w:rFonts w:ascii="Verdana" w:hAnsi="Verdana"/>
+          <w:sz w:val="20"/>
+          <w:szCs w:val="20"/>
         </w:rPr>
         <w:t>Chaired Web Development Team; and proposed, designed, and chaired Social Media Team; served on Assessment Team.</w:t>
       </w:r>
@@ -423,11 +761,15 @@
         <w:ind w:hanging="200"/>
         <w:rPr>
           <w:rFonts w:ascii="Verdana" w:hAnsi="Verdana"/>
-        </w:rPr>
-      </w:pPr>
-      <w:r>
-        <w:rPr>
-          <w:rFonts w:ascii="Verdana" w:hAnsi="Verdana"/>
+          <w:sz w:val="20"/>
+          <w:szCs w:val="20"/>
+        </w:rPr>
+      </w:pPr>
+      <w:r>
+        <w:rPr>
+          <w:rFonts w:ascii="Verdana" w:hAnsi="Verdana"/>
+          <w:sz w:val="20"/>
+          <w:szCs w:val="20"/>
         </w:rPr>
         <w:t>Wrote a plan and supporting documentation for development of the library’s web presence in a user-centric direction, including Best Practices for Topic Guides and Library Social Media Marketing Plan.</w:t>
       </w:r>
@@ -442,23 +784,31 @@
         <w:ind w:hanging="200"/>
         <w:rPr>
           <w:rFonts w:ascii="Verdana" w:hAnsi="Verdana"/>
-        </w:rPr>
-      </w:pPr>
-      <w:r>
-        <w:rPr>
-          <w:rFonts w:ascii="Verdana" w:hAnsi="Verdana"/>
+          <w:sz w:val="20"/>
+          <w:szCs w:val="20"/>
+        </w:rPr>
+      </w:pPr>
+      <w:r>
+        <w:rPr>
+          <w:rFonts w:ascii="Verdana" w:hAnsi="Verdana"/>
+          <w:sz w:val="20"/>
+          <w:szCs w:val="20"/>
         </w:rPr>
         <w:t xml:space="preserve">Created a model for thinking about user-centricity of organizations. Both the model and the Plan for the Web Presence </w:t>
       </w:r>
       <w:r>
         <w:rPr>
           <w:rFonts w:ascii="Verdana" w:hAnsi="Verdana"/>
+          <w:sz w:val="20"/>
+          <w:szCs w:val="20"/>
         </w:rPr>
         <w:t>have been</w:t>
       </w:r>
       <w:r>
         <w:rPr>
           <w:rFonts w:ascii="Verdana" w:hAnsi="Verdana"/>
+          <w:sz w:val="20"/>
+          <w:szCs w:val="20"/>
         </w:rPr>
         <w:t xml:space="preserve"> used by user experience librarians and by libraries doing their own planning, internationally.</w:t>
       </w:r>
@@ -473,31 +823,103 @@
         <w:ind w:hanging="200"/>
         <w:rPr>
           <w:rFonts w:ascii="Verdana" w:hAnsi="Verdana"/>
-        </w:rPr>
-      </w:pPr>
-      <w:r>
-        <w:rPr>
-          <w:rFonts w:ascii="Verdana" w:hAnsi="Verdana"/>
-        </w:rPr>
-        <w:t>Rapidly taught self on, then t</w:t>
-      </w:r>
-      <w:r>
-        <w:rPr>
-          <w:rFonts w:ascii="Verdana" w:hAnsi="Verdana"/>
-        </w:rPr>
-        <w:t xml:space="preserve">rained and supported colleagues in the use of web-based </w:t>
-      </w:r>
-      <w:r>
-        <w:rPr>
-          <w:rFonts w:ascii="Verdana" w:hAnsi="Verdana"/>
-        </w:rPr>
-        <w:t>technologies</w:t>
-      </w:r>
-      <w:r>
-        <w:rPr>
-          <w:rFonts w:ascii="Verdana" w:hAnsi="Verdana"/>
-        </w:rPr>
-        <w:t>.</w:t>
+          <w:sz w:val="20"/>
+          <w:szCs w:val="20"/>
+        </w:rPr>
+      </w:pPr>
+      <w:r>
+        <w:rPr>
+          <w:rFonts w:ascii="Verdana" w:hAnsi="Verdana"/>
+          <w:sz w:val="20"/>
+          <w:szCs w:val="20"/>
+        </w:rPr>
+        <w:t>Installed</w:t>
+      </w:r>
+      <w:r>
+        <w:rPr>
+          <w:rFonts w:ascii="Verdana" w:hAnsi="Verdana"/>
+          <w:sz w:val="20"/>
+          <w:szCs w:val="20"/>
+        </w:rPr>
+        <w:t xml:space="preserve">, maintained, and coded customizations for </w:t>
+      </w:r>
+      <w:r>
+        <w:rPr>
+          <w:rFonts w:ascii="Verdana" w:hAnsi="Verdana"/>
+          <w:sz w:val="20"/>
+          <w:szCs w:val="20"/>
+        </w:rPr>
+        <w:t xml:space="preserve">open-source web applications (e.g. </w:t>
+      </w:r>
+      <w:proofErr w:type="spellStart"/>
+      <w:r>
+        <w:rPr>
+          <w:rFonts w:ascii="Verdana" w:hAnsi="Verdana"/>
+          <w:sz w:val="20"/>
+          <w:szCs w:val="20"/>
+        </w:rPr>
+        <w:t>LibStats</w:t>
+      </w:r>
+      <w:proofErr w:type="spellEnd"/>
+      <w:r>
+        <w:rPr>
+          <w:rFonts w:ascii="Verdana" w:hAnsi="Verdana"/>
+          <w:sz w:val="20"/>
+          <w:szCs w:val="20"/>
+        </w:rPr>
+        <w:t xml:space="preserve">, </w:t>
+      </w:r>
+      <w:proofErr w:type="spellStart"/>
+      <w:r>
+        <w:rPr>
+          <w:rFonts w:ascii="Verdana" w:hAnsi="Verdana"/>
+          <w:sz w:val="20"/>
+          <w:szCs w:val="20"/>
+        </w:rPr>
+        <w:t>Omeka</w:t>
+      </w:r>
+      <w:proofErr w:type="spellEnd"/>
+      <w:r>
+        <w:rPr>
+          <w:rFonts w:ascii="Verdana" w:hAnsi="Verdana"/>
+          <w:sz w:val="20"/>
+          <w:szCs w:val="20"/>
+        </w:rPr>
+        <w:t xml:space="preserve"> - PHP/MySQL) and led acquisition and implementation of web applications purchased from vendors (e.g. </w:t>
+      </w:r>
+      <w:proofErr w:type="spellStart"/>
+      <w:r>
+        <w:rPr>
+          <w:rFonts w:ascii="Verdana" w:hAnsi="Verdana"/>
+          <w:sz w:val="20"/>
+          <w:szCs w:val="20"/>
+        </w:rPr>
+        <w:t>Springshare</w:t>
+      </w:r>
+      <w:proofErr w:type="spellEnd"/>
+      <w:r>
+        <w:rPr>
+          <w:rFonts w:ascii="Verdana" w:hAnsi="Verdana"/>
+          <w:sz w:val="20"/>
+          <w:szCs w:val="20"/>
+        </w:rPr>
+        <w:t xml:space="preserve"> suite</w:t>
+      </w:r>
+      <w:r>
+        <w:rPr>
+          <w:rFonts w:ascii="Verdana" w:hAnsi="Verdana"/>
+          <w:sz w:val="20"/>
+          <w:szCs w:val="20"/>
+        </w:rPr>
+        <w:t>), including coordinating policy development around their use</w:t>
+      </w:r>
+      <w:r>
+        <w:rPr>
+          <w:rFonts w:ascii="Verdana" w:hAnsi="Verdana"/>
+          <w:sz w:val="20"/>
+          <w:szCs w:val="20"/>
+        </w:rPr>
+        <w:t xml:space="preserve"> and training both internal and end users.</w:t>
       </w:r>
     </w:p>
     <w:p>
@@ -510,13 +932,35 @@
         <w:ind w:hanging="200"/>
         <w:rPr>
           <w:rFonts w:ascii="Verdana" w:hAnsi="Verdana"/>
-        </w:rPr>
-      </w:pPr>
-      <w:r>
-        <w:rPr>
-          <w:rFonts w:ascii="Verdana" w:hAnsi="Verdana"/>
-        </w:rPr>
-        <w:t>Installed and customized open-source web applications (e.g. LibStats, Omeka - PHP/MySQL) and led acquisition and implementation of  web applications purchased from vendors (e.g. LibCal, LibAnswers), including coordinating policy development around their use.</w:t>
+          <w:sz w:val="20"/>
+          <w:szCs w:val="20"/>
+        </w:rPr>
+      </w:pPr>
+      <w:r>
+        <w:rPr>
+          <w:rFonts w:ascii="Verdana" w:hAnsi="Verdana"/>
+          <w:sz w:val="20"/>
+          <w:szCs w:val="20"/>
+        </w:rPr>
+        <w:t xml:space="preserve">Managed multiple content management systems, including MODX, WordPress, </w:t>
+      </w:r>
+      <w:proofErr w:type="spellStart"/>
+      <w:r>
+        <w:rPr>
+          <w:rFonts w:ascii="Verdana" w:hAnsi="Verdana"/>
+          <w:sz w:val="20"/>
+          <w:szCs w:val="20"/>
+        </w:rPr>
+        <w:t>LibGuides</w:t>
+      </w:r>
+      <w:proofErr w:type="spellEnd"/>
+      <w:r>
+        <w:rPr>
+          <w:rFonts w:ascii="Verdana" w:hAnsi="Verdana"/>
+          <w:sz w:val="20"/>
+          <w:szCs w:val="20"/>
+        </w:rPr>
+        <w:t>, and Open Atrium (a constrained form of Drupal).</w:t>
       </w:r>
     </w:p>
     <w:p>
@@ -529,13 +973,17 @@
         <w:ind w:hanging="200"/>
         <w:rPr>
           <w:rFonts w:ascii="Verdana" w:hAnsi="Verdana"/>
-        </w:rPr>
-      </w:pPr>
-      <w:r>
-        <w:rPr>
-          <w:rFonts w:ascii="Verdana" w:hAnsi="Verdana"/>
-        </w:rPr>
-        <w:t>Managed multiple content management systems, including MODX, WordPress, LibGuides, and Open Atrium (a constrained form of Drupal).</w:t>
+          <w:sz w:val="20"/>
+          <w:szCs w:val="20"/>
+        </w:rPr>
+      </w:pPr>
+      <w:r>
+        <w:rPr>
+          <w:rFonts w:ascii="Verdana" w:hAnsi="Verdana"/>
+          <w:sz w:val="20"/>
+          <w:szCs w:val="20"/>
+        </w:rPr>
+        <w:t>Created and edited videos and images for the web (Adobe suite, Camtasia).</w:t>
       </w:r>
     </w:p>
     <w:p>
@@ -548,30 +996,15 @@
         <w:ind w:hanging="200"/>
         <w:rPr>
           <w:rFonts w:ascii="Verdana" w:hAnsi="Verdana"/>
-        </w:rPr>
-      </w:pPr>
-      <w:r>
-        <w:rPr>
-          <w:rFonts w:ascii="Verdana" w:hAnsi="Verdana"/>
-        </w:rPr>
-        <w:t>Created and edited videos and images for the web (Adobe suite, Camtasia).</w:t>
-      </w:r>
-    </w:p>
-    <w:p>
-      <w:pPr>
-        <w:numPr>
-          <w:ilvl w:val="0"/>
-          <w:numId w:val="2"/>
-        </w:numPr>
-        <w:spacing w:after="0" w:line="240" w:lineRule="auto"/>
-        <w:ind w:hanging="200"/>
-        <w:rPr>
-          <w:rFonts w:ascii="Verdana" w:hAnsi="Verdana"/>
-        </w:rPr>
-      </w:pPr>
-      <w:r>
-        <w:rPr>
-          <w:rFonts w:ascii="Verdana" w:hAnsi="Verdana"/>
+          <w:sz w:val="20"/>
+          <w:szCs w:val="20"/>
+        </w:rPr>
+      </w:pPr>
+      <w:r>
+        <w:rPr>
+          <w:rFonts w:ascii="Verdana" w:hAnsi="Verdana"/>
+          <w:sz w:val="20"/>
+          <w:szCs w:val="20"/>
         </w:rPr>
         <w:t>Performed usability testing on websites and vendor-supplied applications.</w:t>
       </w:r>
@@ -592,14 +1025,32 @@
         <w:ind w:left="175"/>
         <w:rPr>
           <w:rFonts w:ascii="Verdana" w:hAnsi="Verdana"/>
-        </w:rPr>
-      </w:pPr>
-      <w:r>
-        <w:rPr>
-          <w:rFonts w:ascii="Verdana" w:hAnsi="Verdana"/>
           <w:i/>
         </w:rPr>
-        <w:t>Senior Consultant</w:t>
+      </w:pPr>
+    </w:p>
+    <w:p>
+      <w:pPr>
+        <w:spacing w:after="0" w:line="240" w:lineRule="auto"/>
+        <w:ind w:left="175"/>
+        <w:rPr>
+          <w:rFonts w:ascii="Verdana" w:hAnsi="Verdana"/>
+        </w:rPr>
+      </w:pPr>
+      <w:r>
+        <w:rPr>
+          <w:rFonts w:ascii="Verdana" w:hAnsi="Verdana"/>
+          <w:i/>
+        </w:rPr>
+        <w:lastRenderedPageBreak/>
+        <w:t>S</w:t>
+      </w:r>
+      <w:r>
+        <w:rPr>
+          <w:rFonts w:ascii="Verdana" w:hAnsi="Verdana"/>
+          <w:i/>
+        </w:rPr>
+        <w:t>enior Consultant</w:t>
       </w:r>
       <w:r>
         <w:rPr>
@@ -640,13 +1091,35 @@
         <w:ind w:hanging="180"/>
         <w:rPr>
           <w:rFonts w:ascii="Verdana" w:hAnsi="Verdana"/>
-        </w:rPr>
-      </w:pPr>
-      <w:r>
-        <w:rPr>
-          <w:rFonts w:ascii="Verdana" w:hAnsi="Verdana"/>
-        </w:rPr>
-        <w:t xml:space="preserve">Supported US DOT's Vehicle Infrastructure Integration (VII, now Intellidrive) program as a wireless systems engineer, software requirements analyst, and project manager. </w:t>
+          <w:sz w:val="20"/>
+          <w:szCs w:val="20"/>
+        </w:rPr>
+      </w:pPr>
+      <w:r>
+        <w:rPr>
+          <w:rFonts w:ascii="Verdana" w:hAnsi="Verdana"/>
+          <w:sz w:val="20"/>
+          <w:szCs w:val="20"/>
+        </w:rPr>
+        <w:t xml:space="preserve">Supported US DOT's Vehicle Infrastructure Integration (VII, now </w:t>
+      </w:r>
+      <w:proofErr w:type="spellStart"/>
+      <w:r>
+        <w:rPr>
+          <w:rFonts w:ascii="Verdana" w:hAnsi="Verdana"/>
+          <w:sz w:val="20"/>
+          <w:szCs w:val="20"/>
+        </w:rPr>
+        <w:t>Intellidrive</w:t>
+      </w:r>
+      <w:proofErr w:type="spellEnd"/>
+      <w:r>
+        <w:rPr>
+          <w:rFonts w:ascii="Verdana" w:hAnsi="Verdana"/>
+          <w:sz w:val="20"/>
+          <w:szCs w:val="20"/>
+        </w:rPr>
+        <w:t xml:space="preserve">) program as a wireless systems engineer, software requirements analyst, and project manager. </w:t>
       </w:r>
     </w:p>
     <w:p>
@@ -659,11 +1132,15 @@
         <w:ind w:hanging="180"/>
         <w:rPr>
           <w:rFonts w:ascii="Verdana" w:hAnsi="Verdana"/>
-        </w:rPr>
-      </w:pPr>
-      <w:r>
-        <w:rPr>
-          <w:rFonts w:ascii="Verdana" w:hAnsi="Verdana"/>
+          <w:sz w:val="20"/>
+          <w:szCs w:val="20"/>
+        </w:rPr>
+      </w:pPr>
+      <w:r>
+        <w:rPr>
+          <w:rFonts w:ascii="Verdana" w:hAnsi="Verdana"/>
+          <w:sz w:val="20"/>
+          <w:szCs w:val="20"/>
         </w:rPr>
         <w:t xml:space="preserve">Wrote sections of, managed subcontractors’ input to, and coordinated/edited 60+ team members’ contributions to the VII System Requirements Specifications. </w:t>
       </w:r>
@@ -678,11 +1155,15 @@
         <w:ind w:hanging="180"/>
         <w:rPr>
           <w:rFonts w:ascii="Verdana" w:hAnsi="Verdana"/>
-        </w:rPr>
-      </w:pPr>
-      <w:r>
-        <w:rPr>
-          <w:rFonts w:ascii="Verdana" w:hAnsi="Verdana"/>
+          <w:sz w:val="20"/>
+          <w:szCs w:val="20"/>
+        </w:rPr>
+      </w:pPr>
+      <w:r>
+        <w:rPr>
+          <w:rFonts w:ascii="Verdana" w:hAnsi="Verdana"/>
+          <w:sz w:val="20"/>
+          <w:szCs w:val="20"/>
         </w:rPr>
         <w:t xml:space="preserve">Refined document creation workflows, increasing documents' accuracy and decreasing creation time significantly. </w:t>
       </w:r>
@@ -697,14 +1178,17 @@
         <w:ind w:hanging="180"/>
         <w:rPr>
           <w:rFonts w:ascii="Verdana" w:hAnsi="Verdana"/>
-        </w:rPr>
-      </w:pPr>
-      <w:r>
-        <w:rPr>
-          <w:rFonts w:ascii="Verdana" w:hAnsi="Verdana"/>
-        </w:rPr>
-        <w:lastRenderedPageBreak/>
-        <w:t xml:space="preserve">Analyzed/edited requirements for VII subsystems and applications, maintaining and updating requirements in Rational Requisite Pro. </w:t>
+          <w:sz w:val="20"/>
+          <w:szCs w:val="20"/>
+        </w:rPr>
+      </w:pPr>
+      <w:r>
+        <w:rPr>
+          <w:rFonts w:ascii="Verdana" w:hAnsi="Verdana"/>
+          <w:sz w:val="20"/>
+          <w:szCs w:val="20"/>
+        </w:rPr>
+        <w:t xml:space="preserve">Analyzed/edited requirements for VII subsystems and applications. </w:t>
       </w:r>
     </w:p>
     <w:p>
@@ -717,45 +1201,29 @@
         <w:ind w:hanging="180"/>
         <w:rPr>
           <w:rFonts w:ascii="Verdana" w:hAnsi="Verdana"/>
-        </w:rPr>
-      </w:pPr>
-      <w:r>
-        <w:rPr>
-          <w:rFonts w:ascii="Verdana" w:hAnsi="Verdana"/>
+          <w:b/>
+          <w:color w:val="252525"/>
+          <w:sz w:val="20"/>
+          <w:szCs w:val="20"/>
+        </w:rPr>
+      </w:pPr>
+      <w:r>
+        <w:rPr>
+          <w:rFonts w:ascii="Verdana" w:hAnsi="Verdana"/>
+          <w:sz w:val="20"/>
+          <w:szCs w:val="20"/>
         </w:rPr>
         <w:t xml:space="preserve">Contributed to several proposal teams, writing a key technical section of a $93M proposal and writing as well as editing/coordinating authors' contributions to a $6M proposal. </w:t>
       </w:r>
     </w:p>
     <w:p>
       <w:pPr>
-        <w:numPr>
-          <w:ilvl w:val="0"/>
-          <w:numId w:val="5"/>
-        </w:numPr>
-        <w:spacing w:after="0" w:line="240" w:lineRule="auto"/>
-        <w:ind w:hanging="180"/>
-        <w:rPr>
-          <w:rFonts w:ascii="Verdana" w:hAnsi="Verdana"/>
-          <w:sz w:val="20"/>
-          <w:szCs w:val="20"/>
-        </w:rPr>
-      </w:pPr>
-      <w:r>
-        <w:rPr>
-          <w:rFonts w:ascii="Verdana" w:hAnsi="Verdana"/>
-        </w:rPr>
-        <w:t>Recruited and interviewed candidates for hire.</w:t>
-      </w:r>
-    </w:p>
-    <w:p>
-      <w:pPr>
-        <w:spacing w:after="0" w:line="240" w:lineRule="auto"/>
-        <w:ind w:left="175" w:right="5129"/>
-        <w:rPr>
-          <w:rFonts w:ascii="Verdana" w:hAnsi="Verdana"/>
-          <w:i/>
-          <w:sz w:val="20"/>
-          <w:szCs w:val="20"/>
+        <w:spacing w:after="0" w:line="240" w:lineRule="auto"/>
+        <w:ind w:left="345" w:firstLine="0"/>
+        <w:rPr>
+          <w:rFonts w:ascii="Verdana" w:hAnsi="Verdana"/>
+          <w:b/>
+          <w:color w:val="252525"/>
         </w:rPr>
       </w:pPr>
     </w:p>
@@ -773,7 +1241,7 @@
         <w:rPr>
           <w:rFonts w:ascii="Verdana" w:hAnsi="Verdana"/>
           <w:b/>
-          <w:color w:val="252525"/>
+          <w:color w:val="14415C" w:themeColor="accent3" w:themeShade="BF"/>
           <w:sz w:val="24"/>
           <w:szCs w:val="24"/>
         </w:rPr>
@@ -805,8 +1273,6 @@
         <w:ind w:left="175"/>
         <w:rPr>
           <w:rFonts w:ascii="Verdana" w:hAnsi="Verdana"/>
-          <w:sz w:val="16"/>
-          <w:szCs w:val="16"/>
         </w:rPr>
       </w:pPr>
       <w:r>
@@ -822,142 +1288,6 @@
         </w:rPr>
         <w:t xml:space="preserve"> – Master of Library and Information Science, 2009</w:t>
       </w:r>
-    </w:p>
-    <w:p>
-      <w:pPr>
-        <w:spacing w:after="0" w:line="240" w:lineRule="auto"/>
-        <w:ind w:left="175"/>
-        <w:rPr>
-          <w:rFonts w:ascii="Verdana" w:hAnsi="Verdana"/>
-          <w:sz w:val="16"/>
-          <w:szCs w:val="16"/>
-        </w:rPr>
-      </w:pPr>
-    </w:p>
-    <w:p>
-      <w:pPr>
-        <w:spacing w:after="0" w:line="240" w:lineRule="auto"/>
-        <w:ind w:left="175"/>
-        <w:rPr>
-          <w:rFonts w:ascii="Verdana" w:hAnsi="Verdana"/>
-          <w:sz w:val="16"/>
-          <w:szCs w:val="16"/>
-        </w:rPr>
-      </w:pPr>
-      <w:r>
-        <w:rPr>
-          <w:rFonts w:ascii="Verdana" w:hAnsi="Verdana"/>
-          <w:b/>
-        </w:rPr>
-        <w:t>Carnegie Mellon University</w:t>
-      </w:r>
-      <w:r>
-        <w:rPr>
-          <w:rFonts w:ascii="Verdana" w:hAnsi="Verdana"/>
-        </w:rPr>
-        <w:t xml:space="preserve"> – MS, Electrical and Computer Engineering, 2005</w:t>
-      </w:r>
-    </w:p>
-    <w:p>
-      <w:pPr>
-        <w:spacing w:after="0" w:line="240" w:lineRule="auto"/>
-        <w:ind w:left="175"/>
-        <w:rPr>
-          <w:rFonts w:ascii="Verdana" w:hAnsi="Verdana"/>
-          <w:sz w:val="16"/>
-          <w:szCs w:val="16"/>
-        </w:rPr>
-      </w:pPr>
-    </w:p>
-    <w:p>
-      <w:pPr>
-        <w:spacing w:after="0" w:line="240" w:lineRule="auto"/>
-        <w:ind w:left="705" w:hanging="540"/>
-        <w:rPr>
-          <w:rFonts w:ascii="Verdana" w:hAnsi="Verdana"/>
-        </w:rPr>
-      </w:pPr>
-      <w:r>
-        <w:rPr>
-          <w:rFonts w:ascii="Verdana" w:hAnsi="Verdana"/>
-          <w:b/>
-        </w:rPr>
-        <w:t xml:space="preserve">University of Virginia </w:t>
-      </w:r>
-      <w:r>
-        <w:rPr>
-          <w:rFonts w:ascii="Verdana" w:hAnsi="Verdana"/>
-        </w:rPr>
-        <w:t xml:space="preserve">– BS, Electrical &amp; Computer Engineering - </w:t>
-      </w:r>
-      <w:r>
-        <w:rPr>
-          <w:rFonts w:ascii="Verdana" w:hAnsi="Verdana"/>
-          <w:i/>
-        </w:rPr>
-        <w:t>With Highest Distinction</w:t>
-      </w:r>
-      <w:r>
-        <w:rPr>
-          <w:rFonts w:ascii="Verdana" w:hAnsi="Verdana"/>
-        </w:rPr>
-        <w:t>, 2003 Minors: Computer Science, Chinese Language &amp; Culture</w:t>
-      </w:r>
-    </w:p>
-    <w:p>
-      <w:pPr>
-        <w:spacing w:after="0" w:line="240" w:lineRule="auto"/>
-        <w:ind w:left="-5"/>
-        <w:rPr>
-          <w:rFonts w:ascii="Verdana" w:hAnsi="Verdana"/>
-          <w:b/>
-          <w:color w:val="252525"/>
-        </w:rPr>
-      </w:pPr>
-    </w:p>
-    <w:p>
-      <w:pPr>
-        <w:spacing w:after="0" w:line="240" w:lineRule="auto"/>
-        <w:ind w:left="-5"/>
-        <w:rPr>
-          <w:rFonts w:ascii="Verdana" w:hAnsi="Verdana"/>
-          <w:b/>
-          <w:color w:val="252525"/>
-          <w:sz w:val="18"/>
-          <w:szCs w:val="18"/>
-        </w:rPr>
-      </w:pPr>
-      <w:r>
-        <w:rPr>
-          <w:rFonts w:ascii="Verdana" w:hAnsi="Verdana"/>
-          <w:b/>
-          <w:color w:val="252525"/>
-          <w:sz w:val="24"/>
-          <w:szCs w:val="24"/>
-        </w:rPr>
-        <w:t>Selected H</w:t>
-      </w:r>
-      <w:r>
-        <w:rPr>
-          <w:rFonts w:ascii="Verdana" w:hAnsi="Verdana"/>
-          <w:b/>
-          <w:color w:val="252525"/>
-          <w:sz w:val="24"/>
-          <w:szCs w:val="24"/>
-        </w:rPr>
-        <w:t xml:space="preserve">onors and Awards: </w:t>
-      </w:r>
-    </w:p>
-    <w:p>
-      <w:pPr>
-        <w:spacing w:after="0" w:line="240" w:lineRule="auto"/>
-        <w:ind w:left="-5"/>
-        <w:rPr>
-          <w:rFonts w:ascii="Verdana" w:hAnsi="Verdana"/>
-          <w:sz w:val="18"/>
-          <w:szCs w:val="18"/>
-        </w:rPr>
-      </w:pPr>
     </w:p>
     <w:p>
       <w:pPr>
@@ -966,16 +1296,20 @@
           <w:numId w:val="6"/>
         </w:numPr>
         <w:spacing w:after="0" w:line="240" w:lineRule="auto"/>
-        <w:ind w:hanging="200"/>
-        <w:rPr>
-          <w:rFonts w:ascii="Verdana" w:hAnsi="Verdana"/>
-        </w:rPr>
-      </w:pPr>
-      <w:r>
-        <w:rPr>
-          <w:rFonts w:ascii="Verdana" w:hAnsi="Verdana"/>
-        </w:rPr>
-        <w:t>Scholarship recipient for Microsoft and Udacity Foundations of Machine Learning on Azure course</w:t>
+        <w:ind w:left="540" w:hanging="200"/>
+        <w:rPr>
+          <w:rFonts w:ascii="Verdana" w:hAnsi="Verdana"/>
+          <w:sz w:val="20"/>
+          <w:szCs w:val="20"/>
+        </w:rPr>
+      </w:pPr>
+      <w:r>
+        <w:rPr>
+          <w:rFonts w:ascii="Verdana" w:hAnsi="Verdana"/>
+          <w:sz w:val="20"/>
+          <w:szCs w:val="20"/>
+        </w:rPr>
+        <w:t>“Pitt Partners” placement at Carnegie Mellon University’s Engineering &amp; Science Library</w:t>
       </w:r>
     </w:p>
     <w:p>
@@ -985,16 +1319,53 @@
           <w:numId w:val="6"/>
         </w:numPr>
         <w:spacing w:after="0" w:line="240" w:lineRule="auto"/>
-        <w:ind w:hanging="200"/>
-        <w:rPr>
-          <w:rFonts w:ascii="Verdana" w:hAnsi="Verdana"/>
-        </w:rPr>
-      </w:pPr>
-      <w:r>
-        <w:rPr>
-          <w:rFonts w:ascii="Verdana" w:hAnsi="Verdana"/>
-        </w:rPr>
-        <w:t>ALA 2012 Emerging Leader, sponsored by the ACRL Science &amp; Technology Section</w:t>
+        <w:ind w:left="540" w:hanging="200"/>
+        <w:rPr>
+          <w:rFonts w:ascii="Verdana" w:hAnsi="Verdana"/>
+          <w:sz w:val="20"/>
+          <w:szCs w:val="20"/>
+        </w:rPr>
+      </w:pPr>
+      <w:r>
+        <w:rPr>
+          <w:rFonts w:ascii="Verdana" w:hAnsi="Verdana"/>
+          <w:sz w:val="20"/>
+          <w:szCs w:val="20"/>
+        </w:rPr>
+        <w:t>Field placement adding content and Dublin Core metadata to CMU’s Research Showcase</w:t>
+      </w:r>
+    </w:p>
+    <w:p>
+      <w:pPr>
+        <w:spacing w:after="0" w:line="240" w:lineRule="auto"/>
+        <w:ind w:left="0" w:firstLine="0"/>
+        <w:rPr>
+          <w:rFonts w:ascii="Verdana" w:hAnsi="Verdana"/>
+          <w:sz w:val="16"/>
+          <w:szCs w:val="16"/>
+        </w:rPr>
+      </w:pPr>
+    </w:p>
+    <w:p>
+      <w:pPr>
+        <w:spacing w:after="0" w:line="240" w:lineRule="auto"/>
+        <w:ind w:left="175"/>
+        <w:rPr>
+          <w:rFonts w:ascii="Verdana" w:hAnsi="Verdana"/>
+        </w:rPr>
+      </w:pPr>
+      <w:r>
+        <w:rPr>
+          <w:rFonts w:ascii="Verdana" w:hAnsi="Verdana"/>
+          <w:b/>
+        </w:rPr>
+        <w:t>Carnegie Mellon University</w:t>
+      </w:r>
+      <w:r>
+        <w:rPr>
+          <w:rFonts w:ascii="Verdana" w:hAnsi="Verdana"/>
+        </w:rPr>
+        <w:t xml:space="preserve"> – MS, Electrical and Computer Engineering, 2005</w:t>
       </w:r>
     </w:p>
     <w:p>
@@ -1004,16 +1375,20 @@
           <w:numId w:val="6"/>
         </w:numPr>
         <w:spacing w:after="0" w:line="240" w:lineRule="auto"/>
-        <w:ind w:hanging="200"/>
-        <w:rPr>
-          <w:rFonts w:ascii="Verdana" w:hAnsi="Verdana"/>
-        </w:rPr>
-      </w:pPr>
-      <w:r>
-        <w:rPr>
-          <w:rFonts w:ascii="Verdana" w:hAnsi="Verdana"/>
-        </w:rPr>
-        <w:t>Pacific Northwest Library Association “LEADS” Leadership Institute, October 2010</w:t>
+        <w:ind w:left="540" w:hanging="200"/>
+        <w:rPr>
+          <w:rFonts w:ascii="Verdana" w:hAnsi="Verdana"/>
+          <w:sz w:val="20"/>
+          <w:szCs w:val="20"/>
+        </w:rPr>
+      </w:pPr>
+      <w:r>
+        <w:rPr>
+          <w:rFonts w:ascii="Verdana" w:hAnsi="Verdana"/>
+          <w:sz w:val="20"/>
+          <w:szCs w:val="20"/>
+        </w:rPr>
+        <w:t>Performed research as part of the Antenna and Radio Communication (ARC) group and Center for Wireless and Broadband Networking.</w:t>
       </w:r>
     </w:p>
     <w:p>
@@ -1023,17 +1398,166 @@
           <w:numId w:val="6"/>
         </w:numPr>
         <w:spacing w:after="0" w:line="240" w:lineRule="auto"/>
-        <w:ind w:hanging="200"/>
-        <w:rPr>
-          <w:rFonts w:ascii="Verdana" w:hAnsi="Verdana"/>
-        </w:rPr>
-      </w:pPr>
-      <w:r>
-        <w:rPr>
-          <w:rFonts w:ascii="Verdana" w:hAnsi="Verdana"/>
-        </w:rPr>
-        <w:t>High 5 Award (Booz Allen Hamilton), 2007 - In recognition of dedication to fostering a collaborative community across ITI Home Team 1 through participation in the Communications Focus Group.</w:t>
-      </w:r>
+        <w:ind w:left="540" w:hanging="200"/>
+        <w:rPr>
+          <w:rFonts w:ascii="Verdana" w:hAnsi="Verdana"/>
+          <w:sz w:val="20"/>
+          <w:szCs w:val="20"/>
+        </w:rPr>
+      </w:pPr>
+      <w:r>
+        <w:rPr>
+          <w:rFonts w:ascii="Verdana" w:hAnsi="Verdana"/>
+          <w:sz w:val="20"/>
+          <w:szCs w:val="20"/>
+        </w:rPr>
+        <w:t>Designed and implemented experiments that created large data sets; analyzed data and created visualizations using MATLAB.</w:t>
+      </w:r>
+    </w:p>
+    <w:p>
+      <w:pPr>
+        <w:spacing w:after="0" w:line="240" w:lineRule="auto"/>
+        <w:ind w:left="0" w:firstLine="0"/>
+        <w:rPr>
+          <w:rFonts w:ascii="Verdana" w:hAnsi="Verdana"/>
+          <w:sz w:val="16"/>
+          <w:szCs w:val="16"/>
+        </w:rPr>
+      </w:pPr>
+    </w:p>
+    <w:p>
+      <w:pPr>
+        <w:spacing w:after="0" w:line="240" w:lineRule="auto"/>
+        <w:ind w:left="705" w:hanging="540"/>
+        <w:rPr>
+          <w:rFonts w:ascii="Verdana" w:hAnsi="Verdana"/>
+        </w:rPr>
+      </w:pPr>
+      <w:r>
+        <w:rPr>
+          <w:rFonts w:ascii="Verdana" w:hAnsi="Verdana"/>
+          <w:b/>
+        </w:rPr>
+        <w:t xml:space="preserve">University of Virginia </w:t>
+      </w:r>
+      <w:r>
+        <w:rPr>
+          <w:rFonts w:ascii="Verdana" w:hAnsi="Verdana"/>
+        </w:rPr>
+        <w:t xml:space="preserve">– BS, Electrical &amp; Computer Engineering - </w:t>
+      </w:r>
+      <w:r>
+        <w:rPr>
+          <w:rFonts w:ascii="Verdana" w:hAnsi="Verdana"/>
+          <w:i/>
+          <w:sz w:val="20"/>
+          <w:szCs w:val="20"/>
+        </w:rPr>
+        <w:t>With Highest Distinction</w:t>
+      </w:r>
+      <w:r>
+        <w:rPr>
+          <w:rFonts w:ascii="Verdana" w:hAnsi="Verdana"/>
+          <w:sz w:val="20"/>
+          <w:szCs w:val="20"/>
+        </w:rPr>
+        <w:t>, 2003 Minors: Computer Science, Chinese Language &amp; Culture</w:t>
+      </w:r>
+    </w:p>
+    <w:p>
+      <w:pPr>
+        <w:spacing w:after="0" w:line="240" w:lineRule="auto"/>
+        <w:ind w:left="-5"/>
+        <w:rPr>
+          <w:rFonts w:ascii="Verdana" w:hAnsi="Verdana"/>
+          <w:b/>
+          <w:color w:val="252525"/>
+        </w:rPr>
+      </w:pPr>
+    </w:p>
+    <w:p>
+      <w:pPr>
+        <w:spacing w:after="0" w:line="240" w:lineRule="auto"/>
+        <w:ind w:left="-5"/>
+        <w:rPr>
+          <w:rFonts w:ascii="Verdana" w:hAnsi="Verdana"/>
+          <w:b/>
+          <w:color w:val="14415C" w:themeColor="accent3" w:themeShade="BF"/>
+          <w:sz w:val="24"/>
+          <w:szCs w:val="24"/>
+        </w:rPr>
+      </w:pPr>
+      <w:r>
+        <w:rPr>
+          <w:rFonts w:ascii="Verdana" w:hAnsi="Verdana"/>
+          <w:b/>
+          <w:color w:val="14415C" w:themeColor="accent3" w:themeShade="BF"/>
+          <w:sz w:val="24"/>
+          <w:szCs w:val="24"/>
+        </w:rPr>
+        <w:t>Selected</w:t>
+      </w:r>
+      <w:r>
+        <w:rPr>
+          <w:rFonts w:ascii="Verdana" w:hAnsi="Verdana"/>
+          <w:b/>
+          <w:color w:val="14415C" w:themeColor="accent3" w:themeShade="BF"/>
+          <w:sz w:val="24"/>
+          <w:szCs w:val="24"/>
+        </w:rPr>
+        <w:t xml:space="preserve"> Presentations</w:t>
+      </w:r>
+      <w:r>
+        <w:rPr>
+          <w:rFonts w:ascii="Verdana" w:hAnsi="Verdana"/>
+          <w:b/>
+          <w:color w:val="14415C" w:themeColor="accent3" w:themeShade="BF"/>
+          <w:sz w:val="24"/>
+          <w:szCs w:val="24"/>
+        </w:rPr>
+        <w:t>,</w:t>
+      </w:r>
+      <w:r>
+        <w:rPr>
+          <w:rFonts w:ascii="Verdana" w:hAnsi="Verdana"/>
+          <w:b/>
+          <w:color w:val="14415C" w:themeColor="accent3" w:themeShade="BF"/>
+          <w:sz w:val="24"/>
+          <w:szCs w:val="24"/>
+        </w:rPr>
+        <w:t xml:space="preserve"> Panels</w:t>
+      </w:r>
+      <w:r>
+        <w:rPr>
+          <w:rFonts w:ascii="Verdana" w:hAnsi="Verdana"/>
+          <w:b/>
+          <w:color w:val="14415C" w:themeColor="accent3" w:themeShade="BF"/>
+          <w:sz w:val="24"/>
+          <w:szCs w:val="24"/>
+        </w:rPr>
+        <w:t>, Workshops, and Training Sessions</w:t>
+      </w:r>
+      <w:r>
+        <w:rPr>
+          <w:rFonts w:ascii="Verdana" w:hAnsi="Verdana"/>
+          <w:b/>
+          <w:color w:val="14415C" w:themeColor="accent3" w:themeShade="BF"/>
+          <w:sz w:val="24"/>
+          <w:szCs w:val="24"/>
+        </w:rPr>
+        <w:t>:</w:t>
+      </w:r>
+    </w:p>
+    <w:p>
+      <w:pPr>
+        <w:spacing w:after="0" w:line="240" w:lineRule="auto"/>
+        <w:ind w:left="0" w:firstLine="0"/>
+        <w:rPr>
+          <w:rFonts w:ascii="Verdana" w:hAnsi="Verdana"/>
+          <w:sz w:val="18"/>
+          <w:szCs w:val="18"/>
+        </w:rPr>
+      </w:pPr>
     </w:p>
     <w:p>
       <w:pPr>
@@ -1045,13 +1569,17 @@
         <w:ind w:hanging="200"/>
         <w:rPr>
           <w:rFonts w:ascii="Verdana" w:hAnsi="Verdana"/>
-        </w:rPr>
-      </w:pPr>
-      <w:r>
-        <w:rPr>
-          <w:rFonts w:ascii="Verdana" w:hAnsi="Verdana"/>
-        </w:rPr>
-        <w:t>Performance Recognition Award (Booz Allen Hamilton), 2006 – For outstanding support and dedication in developing the subsystem specifications and interface requirements for the Vehicle Infrastructure Integration Project.</w:t>
+          <w:sz w:val="20"/>
+          <w:szCs w:val="20"/>
+        </w:rPr>
+      </w:pPr>
+      <w:r>
+        <w:rPr>
+          <w:rFonts w:ascii="Verdana" w:hAnsi="Verdana"/>
+          <w:sz w:val="20"/>
+          <w:szCs w:val="20"/>
+        </w:rPr>
+        <w:t>“Tips for running better classes (and meetings) remotely,” CCAC Center for Teaching &amp; Learning Teaching Showcase. 2/26/2021.</w:t>
       </w:r>
     </w:p>
     <w:p>
@@ -1064,13 +1592,17 @@
         <w:ind w:hanging="200"/>
         <w:rPr>
           <w:rFonts w:ascii="Verdana" w:hAnsi="Verdana"/>
-        </w:rPr>
-      </w:pPr>
-      <w:r>
-        <w:rPr>
-          <w:rFonts w:ascii="Verdana" w:hAnsi="Verdana"/>
-        </w:rPr>
-        <w:t>Rodman Scholar (University of Virginia), 2000-2003; Echols Scholar, 1999-2000</w:t>
+          <w:sz w:val="20"/>
+          <w:szCs w:val="20"/>
+        </w:rPr>
+      </w:pPr>
+      <w:r>
+        <w:rPr>
+          <w:rFonts w:ascii="Verdana" w:hAnsi="Verdana"/>
+          <w:sz w:val="20"/>
+          <w:szCs w:val="20"/>
+        </w:rPr>
+        <w:t>“Building an online community with Slack in the classroom,” CCAC Center for Teaching &amp; Learning Collaboration Tools Panel, 10/30/2020.</w:t>
       </w:r>
     </w:p>
     <w:p>
@@ -1083,13 +1615,17 @@
         <w:ind w:hanging="200"/>
         <w:rPr>
           <w:rFonts w:ascii="Verdana" w:hAnsi="Verdana"/>
-        </w:rPr>
-      </w:pPr>
-      <w:r>
-        <w:rPr>
-          <w:rFonts w:ascii="Verdana" w:hAnsi="Verdana"/>
-        </w:rPr>
-        <w:t>Eta Kappa Nu - Electrical Engineering Honors Society</w:t>
+          <w:sz w:val="20"/>
+          <w:szCs w:val="20"/>
+        </w:rPr>
+      </w:pPr>
+      <w:r>
+        <w:rPr>
+          <w:rFonts w:ascii="Verdana" w:hAnsi="Verdana"/>
+          <w:sz w:val="20"/>
+          <w:szCs w:val="20"/>
+        </w:rPr>
+        <w:t>“Introduction to GitHub,” Western Pennsylvania OER Training Day, 7/11/2019.</w:t>
       </w:r>
     </w:p>
     <w:p>
@@ -1102,71 +1638,19 @@
         <w:ind w:hanging="200"/>
         <w:rPr>
           <w:rFonts w:ascii="Verdana" w:hAnsi="Verdana"/>
-        </w:rPr>
-      </w:pPr>
-      <w:r>
-        <w:rPr>
-          <w:rFonts w:ascii="Verdana" w:hAnsi="Verdana"/>
-        </w:rPr>
-        <w:t>Tau Beta Pi - Engineering Honors Society</w:t>
-      </w:r>
-    </w:p>
-    <w:p>
-      <w:pPr>
-        <w:spacing w:after="0" w:line="240" w:lineRule="auto"/>
-        <w:ind w:left="0" w:firstLine="0"/>
-        <w:rPr>
-          <w:rFonts w:ascii="Verdana" w:hAnsi="Verdana"/>
-          <w:b/>
+          <w:sz w:val="20"/>
+          <w:szCs w:val="20"/>
+        </w:rPr>
+      </w:pPr>
+      <w:r>
+        <w:rPr>
+          <w:rFonts w:ascii="Verdana" w:hAnsi="Verdana"/>
           <w:color w:val="252525"/>
           <w:sz w:val="20"/>
           <w:szCs w:val="20"/>
         </w:rPr>
-      </w:pPr>
-    </w:p>
-    <w:p>
-      <w:pPr>
-        <w:spacing w:after="0" w:line="240" w:lineRule="auto"/>
-        <w:ind w:left="-5"/>
-        <w:rPr>
-          <w:rFonts w:ascii="Verdana" w:hAnsi="Verdana"/>
-          <w:b/>
-          <w:color w:val="252525"/>
-          <w:sz w:val="18"/>
-          <w:szCs w:val="18"/>
-        </w:rPr>
-      </w:pPr>
-      <w:r>
-        <w:rPr>
-          <w:rFonts w:ascii="Verdana" w:hAnsi="Verdana"/>
-          <w:b/>
-          <w:color w:val="252525"/>
-          <w:sz w:val="24"/>
-          <w:szCs w:val="24"/>
-        </w:rPr>
-        <w:t>Selected W</w:t>
-      </w:r>
-      <w:r>
-        <w:rPr>
-          <w:rFonts w:ascii="Verdana" w:hAnsi="Verdana"/>
-          <w:b/>
-          <w:color w:val="252525"/>
-          <w:sz w:val="24"/>
-          <w:szCs w:val="24"/>
-        </w:rPr>
-        <w:t>orkshops and Training Sessions:</w:t>
-      </w:r>
-    </w:p>
-    <w:p>
-      <w:pPr>
-        <w:spacing w:after="0" w:line="240" w:lineRule="auto"/>
-        <w:ind w:left="-5"/>
-        <w:rPr>
-          <w:rFonts w:ascii="Verdana" w:hAnsi="Verdana"/>
-          <w:sz w:val="18"/>
-          <w:szCs w:val="18"/>
-        </w:rPr>
-      </w:pPr>
+        <w:t>“Command Line Bootcamp,” Co-leader, Code4Lib Preconference, 3/7/2016.</w:t>
+      </w:r>
     </w:p>
     <w:p>
       <w:pPr>
@@ -1178,49 +1662,17 @@
         <w:ind w:hanging="200"/>
         <w:rPr>
           <w:rFonts w:ascii="Verdana" w:hAnsi="Verdana"/>
-        </w:rPr>
-      </w:pPr>
-      <w:r>
-        <w:rPr>
-          <w:rFonts w:ascii="Verdana" w:hAnsi="Verdana"/>
-        </w:rPr>
-        <w:t>“</w:t>
-      </w:r>
-      <w:r>
-        <w:rPr>
-          <w:rFonts w:ascii="Verdana" w:hAnsi="Verdana"/>
-        </w:rPr>
-        <w:t>Tips for r</w:t>
-      </w:r>
-      <w:r>
-        <w:rPr>
-          <w:rFonts w:ascii="Verdana" w:hAnsi="Verdana"/>
-        </w:rPr>
-        <w:t xml:space="preserve">unning better classes (and meetings) </w:t>
-      </w:r>
-      <w:r>
-        <w:rPr>
-          <w:rFonts w:ascii="Verdana" w:hAnsi="Verdana"/>
-        </w:rPr>
-        <w:t>remotely</w:t>
-      </w:r>
-      <w:r>
-        <w:rPr>
-          <w:rFonts w:ascii="Verdana" w:hAnsi="Verdana"/>
-        </w:rPr>
-        <w:t>,” CCAC Center for Teaching &amp; Learning</w:t>
-      </w:r>
-      <w:r>
-        <w:rPr>
-          <w:rFonts w:ascii="Verdana" w:hAnsi="Verdana"/>
-        </w:rPr>
-        <w:t xml:space="preserve"> Teaching Showcase</w:t>
-      </w:r>
-      <w:r>
-        <w:rPr>
-          <w:rFonts w:ascii="Verdana" w:hAnsi="Verdana"/>
-        </w:rPr>
-        <w:t>. 2/26/2021.</w:t>
+          <w:sz w:val="20"/>
+          <w:szCs w:val="20"/>
+        </w:rPr>
+      </w:pPr>
+      <w:r>
+        <w:rPr>
+          <w:rFonts w:ascii="Verdana" w:hAnsi="Verdana"/>
+          <w:sz w:val="20"/>
+          <w:szCs w:val="20"/>
+        </w:rPr>
+        <w:t xml:space="preserve">“Level Up Your Coding with Code Club (yes, you can talk about it),” Code4Lib, 2/10/2015. </w:t>
       </w:r>
     </w:p>
     <w:p>
@@ -1233,13 +1685,17 @@
         <w:ind w:hanging="200"/>
         <w:rPr>
           <w:rFonts w:ascii="Verdana" w:hAnsi="Verdana"/>
-        </w:rPr>
-      </w:pPr>
-      <w:r>
-        <w:rPr>
-          <w:rFonts w:ascii="Verdana" w:hAnsi="Verdana"/>
-        </w:rPr>
-        <w:t>“Building an online community with Slack in the classroom,” CCAC Center for Teaching &amp; Learning Collaboration Tools Panel, 10/30/2020.</w:t>
+          <w:sz w:val="20"/>
+          <w:szCs w:val="20"/>
+        </w:rPr>
+      </w:pPr>
+      <w:r>
+        <w:rPr>
+          <w:rFonts w:ascii="Verdana" w:hAnsi="Verdana"/>
+          <w:sz w:val="20"/>
+          <w:szCs w:val="20"/>
+        </w:rPr>
+        <w:t>“Challenges of Gender Issues in Technology Librarianship,” Panel Discussion, ALA Midwinter Meeting, 1/25/2014.</w:t>
       </w:r>
     </w:p>
     <w:p>
@@ -1252,13 +1708,17 @@
         <w:ind w:hanging="200"/>
         <w:rPr>
           <w:rFonts w:ascii="Verdana" w:hAnsi="Verdana"/>
-        </w:rPr>
-      </w:pPr>
-      <w:r>
-        <w:rPr>
-          <w:rFonts w:ascii="Verdana" w:hAnsi="Verdana"/>
-        </w:rPr>
-        <w:t>“Introduction to GitHub,” Western Pennsylvania OER Training Day, 7/11/2019.</w:t>
+          <w:sz w:val="20"/>
+          <w:szCs w:val="20"/>
+        </w:rPr>
+      </w:pPr>
+      <w:r>
+        <w:rPr>
+          <w:rFonts w:ascii="Verdana" w:hAnsi="Verdana"/>
+          <w:sz w:val="20"/>
+          <w:szCs w:val="20"/>
+        </w:rPr>
+        <w:t>“Getting buy-in on user centricity,” LITA National Forum, 11/10/2013.</w:t>
       </w:r>
     </w:p>
     <w:p>
@@ -1271,14 +1731,75 @@
         <w:ind w:hanging="200"/>
         <w:rPr>
           <w:rFonts w:ascii="Verdana" w:hAnsi="Verdana"/>
-        </w:rPr>
-      </w:pPr>
-      <w:r>
-        <w:rPr>
-          <w:rFonts w:ascii="Verdana" w:hAnsi="Verdana"/>
-        </w:rPr>
-        <w:t>“Getting buy-in on user-centricity.” Guest lecture for LIS 861, UW-Madison School of Library and Information Science. 5/5/14.</w:t>
-      </w:r>
+          <w:sz w:val="20"/>
+          <w:szCs w:val="20"/>
+        </w:rPr>
+      </w:pPr>
+      <w:r>
+        <w:rPr>
+          <w:rFonts w:ascii="Verdana" w:hAnsi="Verdana"/>
+          <w:sz w:val="20"/>
+          <w:szCs w:val="20"/>
+        </w:rPr>
+        <w:t>“Librarians Build Communities: Advocacy Through Volunteerism,” Pacific Northwest Library Association Annual Conference, 8/3/2012.</w:t>
+      </w:r>
+    </w:p>
+    <w:p>
+      <w:pPr>
+        <w:spacing w:after="0" w:line="240" w:lineRule="auto"/>
+        <w:ind w:left="-5"/>
+        <w:rPr>
+          <w:rFonts w:ascii="Verdana" w:hAnsi="Verdana"/>
+          <w:b/>
+          <w:color w:val="14415C" w:themeColor="accent3" w:themeShade="BF"/>
+          <w:sz w:val="24"/>
+          <w:szCs w:val="24"/>
+        </w:rPr>
+      </w:pPr>
+    </w:p>
+    <w:p>
+      <w:pPr>
+        <w:spacing w:after="0" w:line="240" w:lineRule="auto"/>
+        <w:ind w:left="-5"/>
+        <w:rPr>
+          <w:rFonts w:ascii="Verdana" w:hAnsi="Verdana"/>
+          <w:b/>
+          <w:color w:val="14415C" w:themeColor="accent3" w:themeShade="BF"/>
+          <w:sz w:val="24"/>
+          <w:szCs w:val="24"/>
+        </w:rPr>
+      </w:pPr>
+      <w:r>
+        <w:rPr>
+          <w:rFonts w:ascii="Verdana" w:hAnsi="Verdana"/>
+          <w:b/>
+          <w:color w:val="14415C" w:themeColor="accent3" w:themeShade="BF"/>
+          <w:sz w:val="24"/>
+          <w:szCs w:val="24"/>
+        </w:rPr>
+        <w:t>Selected P</w:t>
+      </w:r>
+      <w:r>
+        <w:rPr>
+          <w:rFonts w:ascii="Verdana" w:hAnsi="Verdana"/>
+          <w:b/>
+          <w:color w:val="14415C" w:themeColor="accent3" w:themeShade="BF"/>
+          <w:sz w:val="24"/>
+          <w:szCs w:val="24"/>
+        </w:rPr>
+        <w:t>rofessional Involvement:</w:t>
+      </w:r>
+    </w:p>
+    <w:p>
+      <w:pPr>
+        <w:spacing w:after="0" w:line="240" w:lineRule="auto"/>
+        <w:ind w:left="-5"/>
+        <w:rPr>
+          <w:rFonts w:ascii="Verdana" w:hAnsi="Verdana"/>
+          <w:sz w:val="18"/>
+          <w:szCs w:val="18"/>
+        </w:rPr>
+      </w:pPr>
     </w:p>
     <w:p>
       <w:pPr>
@@ -1290,144 +1811,193 @@
         <w:ind w:hanging="200"/>
         <w:rPr>
           <w:rFonts w:ascii="Verdana" w:hAnsi="Verdana"/>
-        </w:rPr>
-      </w:pPr>
-      <w:r>
-        <w:rPr>
-          <w:rFonts w:ascii="Verdana" w:hAnsi="Verdana"/>
-        </w:rPr>
-        <w:t>“WordPress Basics.” Anchorage Programming Workshop. 10/16/13.</w:t>
-      </w:r>
-    </w:p>
-    <w:p>
-      <w:pPr>
-        <w:spacing w:after="0" w:line="240" w:lineRule="auto"/>
-        <w:ind w:left="365" w:firstLine="0"/>
-        <w:rPr>
-          <w:rFonts w:ascii="Verdana" w:hAnsi="Verdana"/>
-        </w:rPr>
-      </w:pPr>
-    </w:p>
-    <w:p>
-      <w:pPr>
-        <w:spacing w:after="0" w:line="240" w:lineRule="auto"/>
-        <w:ind w:left="-5"/>
-        <w:rPr>
-          <w:rFonts w:ascii="Verdana" w:hAnsi="Verdana"/>
-          <w:b/>
-          <w:color w:val="252525"/>
-          <w:sz w:val="18"/>
-          <w:szCs w:val="18"/>
-        </w:rPr>
-      </w:pPr>
-      <w:r>
-        <w:rPr>
-          <w:rFonts w:ascii="Verdana" w:hAnsi="Verdana"/>
-          <w:b/>
-          <w:color w:val="252525"/>
-          <w:sz w:val="24"/>
-          <w:szCs w:val="24"/>
-        </w:rPr>
-        <w:t>Selected P</w:t>
-      </w:r>
-      <w:r>
-        <w:rPr>
-          <w:rFonts w:ascii="Verdana" w:hAnsi="Verdana"/>
-          <w:b/>
-          <w:color w:val="252525"/>
-          <w:sz w:val="24"/>
-          <w:szCs w:val="24"/>
-        </w:rPr>
-        <w:t>rofessional Development:</w:t>
-      </w:r>
-    </w:p>
-    <w:p>
-      <w:pPr>
-        <w:spacing w:after="0" w:line="240" w:lineRule="auto"/>
-        <w:ind w:left="-5"/>
-        <w:rPr>
-          <w:rFonts w:ascii="Verdana" w:hAnsi="Verdana"/>
-          <w:sz w:val="18"/>
-          <w:szCs w:val="18"/>
-        </w:rPr>
-      </w:pPr>
+          <w:sz w:val="20"/>
+          <w:szCs w:val="20"/>
+        </w:rPr>
+      </w:pPr>
+      <w:r>
+        <w:rPr>
+          <w:rFonts w:ascii="Verdana" w:hAnsi="Verdana"/>
+          <w:sz w:val="20"/>
+          <w:szCs w:val="20"/>
+        </w:rPr>
+        <w:t>Oceans of Data Community of Practice (2020-present)</w:t>
+      </w:r>
     </w:p>
     <w:p>
       <w:pPr>
         <w:numPr>
           <w:ilvl w:val="0"/>
-          <w:numId w:val="10"/>
+          <w:numId w:val="6"/>
         </w:numPr>
         <w:spacing w:after="0" w:line="240" w:lineRule="auto"/>
         <w:ind w:hanging="200"/>
         <w:rPr>
           <w:rFonts w:ascii="Verdana" w:hAnsi="Verdana"/>
-        </w:rPr>
-      </w:pPr>
-      <w:r>
-        <w:rPr>
-          <w:rFonts w:ascii="Verdana" w:hAnsi="Verdana"/>
-        </w:rPr>
-        <w:t>PyCon Education Summit and Trainers Summit (virtual, 4/23-4/24/2020, 5/12-5/13/2021)</w:t>
+          <w:sz w:val="20"/>
+          <w:szCs w:val="20"/>
+        </w:rPr>
+      </w:pPr>
+      <w:r>
+        <w:rPr>
+          <w:rFonts w:ascii="Verdana" w:hAnsi="Verdana"/>
+          <w:sz w:val="20"/>
+          <w:szCs w:val="20"/>
+        </w:rPr>
+        <w:t>Code4Lib (2014-present)</w:t>
+      </w:r>
+    </w:p>
+    <w:p>
+      <w:pPr>
+        <w:numPr>
+          <w:ilvl w:val="1"/>
+          <w:numId w:val="11"/>
+        </w:numPr>
+        <w:spacing w:after="0" w:line="240" w:lineRule="auto"/>
+        <w:ind w:left="900" w:hanging="200"/>
+        <w:rPr>
+          <w:rFonts w:ascii="Verdana" w:hAnsi="Verdana"/>
+          <w:sz w:val="20"/>
+          <w:szCs w:val="20"/>
+        </w:rPr>
+      </w:pPr>
+      <w:r>
+        <w:rPr>
+          <w:rFonts w:ascii="Verdana" w:hAnsi="Verdana"/>
+          <w:sz w:val="20"/>
+          <w:szCs w:val="20"/>
+        </w:rPr>
+        <w:t>Conference Documentation Committee (2015-present)</w:t>
+      </w:r>
+    </w:p>
+    <w:p>
+      <w:pPr>
+        <w:numPr>
+          <w:ilvl w:val="1"/>
+          <w:numId w:val="11"/>
+        </w:numPr>
+        <w:spacing w:after="0" w:line="240" w:lineRule="auto"/>
+        <w:ind w:left="900" w:hanging="200"/>
+        <w:rPr>
+          <w:rFonts w:ascii="Verdana" w:hAnsi="Verdana"/>
+          <w:sz w:val="20"/>
+          <w:szCs w:val="20"/>
+        </w:rPr>
+      </w:pPr>
+      <w:r>
+        <w:rPr>
+          <w:rFonts w:ascii="Verdana" w:hAnsi="Verdana"/>
+          <w:sz w:val="20"/>
+          <w:szCs w:val="20"/>
+        </w:rPr>
+        <w:t>Conference Accessibility Committee (2016-present)</w:t>
+      </w:r>
+    </w:p>
+    <w:p>
+      <w:pPr>
+        <w:numPr>
+          <w:ilvl w:val="1"/>
+          <w:numId w:val="11"/>
+        </w:numPr>
+        <w:spacing w:after="0" w:line="240" w:lineRule="auto"/>
+        <w:ind w:left="900" w:hanging="200"/>
+        <w:rPr>
+          <w:rFonts w:ascii="Verdana" w:hAnsi="Verdana"/>
+          <w:sz w:val="20"/>
+          <w:szCs w:val="20"/>
+        </w:rPr>
+      </w:pPr>
+      <w:r>
+        <w:rPr>
+          <w:rFonts w:ascii="Verdana" w:hAnsi="Verdana"/>
+          <w:sz w:val="20"/>
+          <w:szCs w:val="20"/>
+        </w:rPr>
+        <w:t>Fiscal Continuity Workgroup (2016-18)</w:t>
       </w:r>
     </w:p>
     <w:p>
       <w:pPr>
         <w:numPr>
           <w:ilvl w:val="0"/>
-          <w:numId w:val="10"/>
+          <w:numId w:val="6"/>
         </w:numPr>
         <w:spacing w:after="0" w:line="240" w:lineRule="auto"/>
         <w:ind w:hanging="200"/>
         <w:rPr>
           <w:rFonts w:ascii="Verdana" w:hAnsi="Verdana"/>
-        </w:rPr>
-      </w:pPr>
-      <w:r>
-        <w:rPr>
-          <w:rFonts w:ascii="Verdana" w:hAnsi="Verdana"/>
-        </w:rPr>
-        <w:t>Three Rivers Educational Technology Conference (virtual, 1/18/2021)</w:t>
+          <w:sz w:val="20"/>
+          <w:szCs w:val="20"/>
+        </w:rPr>
+      </w:pPr>
+      <w:r>
+        <w:rPr>
+          <w:rFonts w:ascii="Verdana" w:hAnsi="Verdana"/>
+          <w:sz w:val="20"/>
+          <w:szCs w:val="20"/>
+        </w:rPr>
+        <w:t>Code for Pittsburgh (2015-present)</w:t>
+      </w:r>
+      <w:r>
+        <w:rPr>
+          <w:rFonts w:ascii="Verdana" w:hAnsi="Verdana"/>
+          <w:sz w:val="20"/>
+          <w:szCs w:val="20"/>
+        </w:rPr>
+        <w:t xml:space="preserve">; Code for America </w:t>
+      </w:r>
+      <w:r>
+        <w:rPr>
+          <w:rFonts w:ascii="Verdana" w:hAnsi="Verdana"/>
+          <w:sz w:val="20"/>
+          <w:szCs w:val="20"/>
+        </w:rPr>
+        <w:t>- Anchorage (2010-2014)</w:t>
       </w:r>
     </w:p>
     <w:p>
       <w:pPr>
         <w:numPr>
           <w:ilvl w:val="0"/>
-          <w:numId w:val="10"/>
+          <w:numId w:val="6"/>
         </w:numPr>
         <w:spacing w:after="0" w:line="240" w:lineRule="auto"/>
-        <w:ind w:left="0" w:firstLine="0"/>
-        <w:rPr>
-          <w:rFonts w:ascii="Verdana" w:hAnsi="Verdana"/>
-        </w:rPr>
-      </w:pPr>
-      <w:r>
-        <w:rPr>
-          <w:rFonts w:ascii="Verdana" w:hAnsi="Verdana"/>
-        </w:rPr>
-        <w:t>Western Pennsylvania OER Training Day (</w:t>
-      </w:r>
-      <w:r>
-        <w:rPr>
-          <w:rFonts w:ascii="Verdana" w:hAnsi="Verdana"/>
-        </w:rPr>
-        <w:t>7/11</w:t>
-      </w:r>
-      <w:r>
-        <w:rPr>
-          <w:rFonts w:ascii="Verdana" w:hAnsi="Verdana"/>
-        </w:rPr>
-        <w:t>/2019)</w:t>
+        <w:ind w:hanging="200"/>
+        <w:rPr>
+          <w:rFonts w:ascii="Verdana" w:hAnsi="Verdana"/>
+          <w:sz w:val="20"/>
+          <w:szCs w:val="20"/>
+        </w:rPr>
+      </w:pPr>
+      <w:r>
+        <w:rPr>
+          <w:rFonts w:ascii="Verdana" w:hAnsi="Verdana"/>
+          <w:sz w:val="20"/>
+          <w:szCs w:val="20"/>
+        </w:rPr>
+        <w:t xml:space="preserve">Anchorage Programming Workshop (2013-2015) </w:t>
+      </w:r>
+      <w:r>
+        <w:rPr>
+          <w:rFonts w:ascii="Verdana" w:hAnsi="Verdana"/>
+          <w:sz w:val="20"/>
+          <w:szCs w:val="20"/>
+        </w:rPr>
+        <w:t xml:space="preserve">- </w:t>
+      </w:r>
+      <w:r>
+        <w:rPr>
+          <w:rFonts w:ascii="Verdana" w:hAnsi="Verdana"/>
+          <w:sz w:val="20"/>
+          <w:szCs w:val="20"/>
+        </w:rPr>
+        <w:t>Co-founder; Teacher/trainer</w:t>
       </w:r>
     </w:p>
     <w:sectPr>
-      <w:headerReference w:type="even" r:id="rId7"/>
-      <w:headerReference w:type="default" r:id="rId8"/>
-      <w:footerReference w:type="even" r:id="rId9"/>
-      <w:footerReference w:type="default" r:id="rId10"/>
+      <w:headerReference w:type="even" r:id="rId9"/>
+      <w:headerReference w:type="default" r:id="rId10"/>
       <w:headerReference w:type="first" r:id="rId11"/>
-      <w:footerReference w:type="first" r:id="rId12"/>
       <w:pgSz w:w="12240" w:h="15840"/>
       <w:pgMar w:top="576" w:right="1224" w:bottom="1109" w:left="1224" w:header="720" w:footer="720" w:gutter="0"/>
       <w:cols w:space="720"/>
@@ -1460,36 +2030,6 @@
     </w:p>
   </w:endnote>
 </w:endnotes>
-</file>
-
-<file path=word/footer1.xml><?xml version="1.0" encoding="utf-8"?>
-<w:ftr xmlns:wpc="http://schemas.microsoft.com/office/word/2010/wordprocessingCanvas" xmlns:cx="http://schemas.microsoft.com/office/drawing/2014/chartex" xmlns:cx1="http://schemas.microsoft.com/office/drawing/2015/9/8/chartex" xmlns:cx2="http://schemas.microsoft.com/office/drawing/2015/10/21/chartex" xmlns:cx3="http://schemas.microsoft.com/office/drawing/2016/5/9/chartex" xmlns:cx4="http://schemas.microsoft.com/office/drawing/2016/5/10/chartex" xmlns:cx5="http://schemas.microsoft.com/office/drawing/2016/5/11/chartex" xmlns:cx6="http://schemas.microsoft.com/office/drawing/2016/5/12/chartex" xmlns:cx7="http://schemas.microsoft.com/office/drawing/2016/5/13/chartex" xmlns:cx8="http://schemas.microsoft.com/office/drawing/2016/5/14/chartex" xmlns:mc="http://schemas.openxmlformats.org/markup-compatibility/2006" xmlns:aink="http://schemas.microsoft.com/office/drawing/2016/ink" xmlns:am3d="http://schemas.microsoft.com/office/drawing/2017/model3d" xmlns:o="urn:schemas-microsoft-com:office:office" xmlns:r="http://schemas.openxmlformats.org/officeDocument/2006/relationships" xmlns:m="http://schemas.openxmlformats.org/officeDocument/2006/math" xmlns:v="urn:schemas-microsoft-com:vml" xmlns:wp14="http://schemas.microsoft.com/office/word/2010/wordprocessingDrawing" xmlns:wp="http://schemas.openxmlformats.org/drawingml/2006/wordprocessingDrawing" xmlns:w10="urn:schemas-microsoft-com:office:word" xmlns:w="http://schemas.openxmlformats.org/wordprocessingml/2006/main" xmlns:w14="http://schemas.microsoft.com/office/word/2010/wordml" xmlns:w15="http://schemas.microsoft.com/office/word/2012/wordml" xmlns:w16cex="http://schemas.microsoft.com/office/word/2018/wordml/cex" xmlns:w16cid="http://schemas.microsoft.com/office/word/2016/wordml/cid" xmlns:w16="http://schemas.microsoft.com/office/word/2018/wordml" xmlns:w16sdtdh="http://schemas.microsoft.com/office/word/2020/wordml/sdtdatahash" xmlns:w16se="http://schemas.microsoft.com/office/word/2015/wordml/symex" xmlns:wpg="http://schemas.microsoft.com/office/word/2010/wordprocessingGroup" xmlns:wpi="http://schemas.microsoft.com/office/word/2010/wordprocessingInk" xmlns:wne="http://schemas.microsoft.com/office/word/2006/wordml" xmlns:wps="http://schemas.microsoft.com/office/word/2010/wordprocessingShape" mc:Ignorable="w14 w15 w16se w16cid w16 w16cex w16sdtdh wp14">
-  <w:p>
-    <w:pPr>
-      <w:pStyle w:val="Footer"/>
-    </w:pPr>
-  </w:p>
-</w:ftr>
-</file>
-
-<file path=word/footer2.xml><?xml version="1.0" encoding="utf-8"?>
-<w:ftr xmlns:wpc="http://schemas.microsoft.com/office/word/2010/wordprocessingCanvas" xmlns:cx="http://schemas.microsoft.com/office/drawing/2014/chartex" xmlns:cx1="http://schemas.microsoft.com/office/drawing/2015/9/8/chartex" xmlns:cx2="http://schemas.microsoft.com/office/drawing/2015/10/21/chartex" xmlns:cx3="http://schemas.microsoft.com/office/drawing/2016/5/9/chartex" xmlns:cx4="http://schemas.microsoft.com/office/drawing/2016/5/10/chartex" xmlns:cx5="http://schemas.microsoft.com/office/drawing/2016/5/11/chartex" xmlns:cx6="http://schemas.microsoft.com/office/drawing/2016/5/12/chartex" xmlns:cx7="http://schemas.microsoft.com/office/drawing/2016/5/13/chartex" xmlns:cx8="http://schemas.microsoft.com/office/drawing/2016/5/14/chartex" xmlns:mc="http://schemas.openxmlformats.org/markup-compatibility/2006" xmlns:aink="http://schemas.microsoft.com/office/drawing/2016/ink" xmlns:am3d="http://schemas.microsoft.com/office/drawing/2017/model3d" xmlns:o="urn:schemas-microsoft-com:office:office" xmlns:r="http://schemas.openxmlformats.org/officeDocument/2006/relationships" xmlns:m="http://schemas.openxmlformats.org/officeDocument/2006/math" xmlns:v="urn:schemas-microsoft-com:vml" xmlns:wp14="http://schemas.microsoft.com/office/word/2010/wordprocessingDrawing" xmlns:wp="http://schemas.openxmlformats.org/drawingml/2006/wordprocessingDrawing" xmlns:w10="urn:schemas-microsoft-com:office:word" xmlns:w="http://schemas.openxmlformats.org/wordprocessingml/2006/main" xmlns:w14="http://schemas.microsoft.com/office/word/2010/wordml" xmlns:w15="http://schemas.microsoft.com/office/word/2012/wordml" xmlns:w16cex="http://schemas.microsoft.com/office/word/2018/wordml/cex" xmlns:w16cid="http://schemas.microsoft.com/office/word/2016/wordml/cid" xmlns:w16="http://schemas.microsoft.com/office/word/2018/wordml" xmlns:w16sdtdh="http://schemas.microsoft.com/office/word/2020/wordml/sdtdatahash" xmlns:w16se="http://schemas.microsoft.com/office/word/2015/wordml/symex" xmlns:wpg="http://schemas.microsoft.com/office/word/2010/wordprocessingGroup" xmlns:wpi="http://schemas.microsoft.com/office/word/2010/wordprocessingInk" xmlns:wne="http://schemas.microsoft.com/office/word/2006/wordml" xmlns:wps="http://schemas.microsoft.com/office/word/2010/wordprocessingShape" mc:Ignorable="w14 w15 w16se w16cid w16 w16cex w16sdtdh wp14">
-  <w:p>
-    <w:pPr>
-      <w:pStyle w:val="Footer"/>
-    </w:pPr>
-  </w:p>
-</w:ftr>
-</file>
-
-<file path=word/footer3.xml><?xml version="1.0" encoding="utf-8"?>
-<w:ftr xmlns:wpc="http://schemas.microsoft.com/office/word/2010/wordprocessingCanvas" xmlns:cx="http://schemas.microsoft.com/office/drawing/2014/chartex" xmlns:cx1="http://schemas.microsoft.com/office/drawing/2015/9/8/chartex" xmlns:cx2="http://schemas.microsoft.com/office/drawing/2015/10/21/chartex" xmlns:cx3="http://schemas.microsoft.com/office/drawing/2016/5/9/chartex" xmlns:cx4="http://schemas.microsoft.com/office/drawing/2016/5/10/chartex" xmlns:cx5="http://schemas.microsoft.com/office/drawing/2016/5/11/chartex" xmlns:cx6="http://schemas.microsoft.com/office/drawing/2016/5/12/chartex" xmlns:cx7="http://schemas.microsoft.com/office/drawing/2016/5/13/chartex" xmlns:cx8="http://schemas.microsoft.com/office/drawing/2016/5/14/chartex" xmlns:mc="http://schemas.openxmlformats.org/markup-compatibility/2006" xmlns:aink="http://schemas.microsoft.com/office/drawing/2016/ink" xmlns:am3d="http://schemas.microsoft.com/office/drawing/2017/model3d" xmlns:o="urn:schemas-microsoft-com:office:office" xmlns:r="http://schemas.openxmlformats.org/officeDocument/2006/relationships" xmlns:m="http://schemas.openxmlformats.org/officeDocument/2006/math" xmlns:v="urn:schemas-microsoft-com:vml" xmlns:wp14="http://schemas.microsoft.com/office/word/2010/wordprocessingDrawing" xmlns:wp="http://schemas.openxmlformats.org/drawingml/2006/wordprocessingDrawing" xmlns:w10="urn:schemas-microsoft-com:office:word" xmlns:w="http://schemas.openxmlformats.org/wordprocessingml/2006/main" xmlns:w14="http://schemas.microsoft.com/office/word/2010/wordml" xmlns:w15="http://schemas.microsoft.com/office/word/2012/wordml" xmlns:w16cex="http://schemas.microsoft.com/office/word/2018/wordml/cex" xmlns:w16cid="http://schemas.microsoft.com/office/word/2016/wordml/cid" xmlns:w16="http://schemas.microsoft.com/office/word/2018/wordml" xmlns:w16sdtdh="http://schemas.microsoft.com/office/word/2020/wordml/sdtdatahash" xmlns:w16se="http://schemas.microsoft.com/office/word/2015/wordml/symex" xmlns:wpg="http://schemas.microsoft.com/office/word/2010/wordprocessingGroup" xmlns:wpi="http://schemas.microsoft.com/office/word/2010/wordprocessingInk" xmlns:wne="http://schemas.microsoft.com/office/word/2006/wordml" xmlns:wps="http://schemas.microsoft.com/office/word/2010/wordprocessingShape" mc:Ignorable="w14 w15 w16se w16cid w16 w16cex w16sdtdh wp14">
-  <w:p>
-    <w:pPr>
-      <w:pStyle w:val="Footer"/>
-    </w:pPr>
-  </w:p>
-</w:ftr>
 </file>
 
 <file path=word/footnotes.xml><?xml version="1.0" encoding="utf-8"?>
@@ -1574,31 +2114,33 @@
         <w:rFonts w:ascii="Verdana" w:eastAsia="Verdana" w:hAnsi="Verdana" w:cs="Verdana"/>
         <w:sz w:val="20"/>
       </w:rPr>
-      <w:t>! of !</w:t>
+      <w:t xml:space="preserve">! </w:t>
     </w:r>
-    <w:r>
-      <w:fldChar w:fldCharType="begin"/>
-    </w:r>
-    <w:r>
-      <w:instrText xml:space="preserve"> NUMPAGES   \* MERGEFORMAT </w:instrText>
-    </w:r>
-    <w:r>
-      <w:fldChar w:fldCharType="separate"/>
-    </w:r>
+    <w:proofErr w:type="spellStart"/>
     <w:r>
       <w:rPr>
         <w:rFonts w:ascii="Verdana" w:eastAsia="Verdana" w:hAnsi="Verdana" w:cs="Verdana"/>
         <w:sz w:val="20"/>
       </w:rPr>
-      <w:t>6</w:t>
+      <w:t>of</w:t>
     </w:r>
+    <w:proofErr w:type="spellEnd"/>
     <w:r>
       <w:rPr>
         <w:rFonts w:ascii="Verdana" w:eastAsia="Verdana" w:hAnsi="Verdana" w:cs="Verdana"/>
         <w:sz w:val="20"/>
       </w:rPr>
-      <w:fldChar w:fldCharType="end"/>
+      <w:t xml:space="preserve"> !</w:t>
     </w:r>
+    <w:fldSimple w:instr=" NUMPAGES   \* MERGEFORMAT ">
+      <w:r>
+        <w:rPr>
+          <w:rFonts w:ascii="Verdana" w:eastAsia="Verdana" w:hAnsi="Verdana" w:cs="Verdana"/>
+          <w:sz w:val="20"/>
+        </w:rPr>
+        <w:t>6</w:t>
+      </w:r>
+    </w:fldSimple>
     <w:r>
       <w:rPr>
         <w:rFonts w:ascii="Trebuchet MS" w:eastAsia="Trebuchet MS" w:hAnsi="Trebuchet MS" w:cs="Trebuchet MS"/>
@@ -1686,6 +2228,9 @@
       <w:spacing w:after="0" w:line="259" w:lineRule="auto"/>
       <w:ind w:left="0" w:right="-6" w:firstLine="0"/>
       <w:jc w:val="center"/>
+      <w:rPr>
+        <w:color w:val="14415C" w:themeColor="accent3" w:themeShade="BF"/>
+      </w:rPr>
     </w:pPr>
     <w:r>
       <w:rPr>
@@ -1697,6 +2242,7 @@
     <w:r>
       <w:rPr>
         <w:rFonts w:ascii="Verdana" w:eastAsia="Verdana" w:hAnsi="Verdana" w:cs="Verdana"/>
+        <w:color w:val="14415C" w:themeColor="accent3" w:themeShade="BF"/>
         <w:sz w:val="20"/>
       </w:rPr>
       <w:t xml:space="preserve">Coral Sheldon-Hess, </w:t>
@@ -1704,9 +2250,18 @@
     <w:r>
       <w:rPr>
         <w:rFonts w:ascii="Verdana" w:eastAsia="Verdana" w:hAnsi="Verdana" w:cs="Verdana"/>
+        <w:color w:val="14415C" w:themeColor="accent3" w:themeShade="BF"/>
         <w:sz w:val="20"/>
       </w:rPr>
       <w:t>resume</w:t>
+    </w:r>
+    <w:r>
+      <w:rPr>
+        <w:rFonts w:ascii="Verdana" w:eastAsia="Verdana" w:hAnsi="Verdana" w:cs="Verdana"/>
+        <w:color w:val="14415C" w:themeColor="accent3" w:themeShade="BF"/>
+        <w:sz w:val="20"/>
+      </w:rPr>
+      <w:t xml:space="preserve"> </w:t>
     </w:r>
   </w:p>
   <w:p>
@@ -1716,10 +2271,14 @@
       </w:tabs>
       <w:spacing w:after="0" w:line="259" w:lineRule="auto"/>
       <w:ind w:left="0" w:right="-6" w:firstLine="8460"/>
+      <w:rPr>
+        <w:color w:val="14415C" w:themeColor="accent3" w:themeShade="BF"/>
+      </w:rPr>
     </w:pPr>
     <w:r>
       <w:rPr>
         <w:noProof/>
+        <w:color w:val="14415C" w:themeColor="accent3" w:themeShade="BF"/>
       </w:rPr>
       <w:drawing>
         <wp:anchor distT="0" distB="0" distL="114300" distR="114300" simplePos="0" relativeHeight="251659264" behindDoc="0" locked="0" layoutInCell="1" allowOverlap="0" wp14:anchorId="5A04AEA7" wp14:editId="00AD24E6">
@@ -1766,23 +2325,34 @@
     <w:r>
       <w:rPr>
         <w:rFonts w:ascii="Verdana" w:eastAsia="Verdana" w:hAnsi="Verdana" w:cs="Verdana"/>
+        <w:color w:val="14415C" w:themeColor="accent3" w:themeShade="BF"/>
         <w:sz w:val="20"/>
       </w:rPr>
       <w:t xml:space="preserve">Page </w:t>
     </w:r>
     <w:r>
+      <w:rPr>
+        <w:color w:val="14415C" w:themeColor="accent3" w:themeShade="BF"/>
+      </w:rPr>
       <w:fldChar w:fldCharType="begin"/>
     </w:r>
     <w:r>
+      <w:rPr>
+        <w:color w:val="14415C" w:themeColor="accent3" w:themeShade="BF"/>
+      </w:rPr>
       <w:instrText xml:space="preserve"> PAGE   \* MERGEFORMAT </w:instrText>
     </w:r>
     <w:r>
+      <w:rPr>
+        <w:color w:val="14415C" w:themeColor="accent3" w:themeShade="BF"/>
+      </w:rPr>
       <w:fldChar w:fldCharType="separate"/>
     </w:r>
     <w:r>
       <w:rPr>
         <w:rFonts w:ascii="Verdana" w:eastAsia="Verdana" w:hAnsi="Verdana" w:cs="Verdana"/>
         <w:noProof/>
+        <w:color w:val="14415C" w:themeColor="accent3" w:themeShade="BF"/>
         <w:sz w:val="20"/>
       </w:rPr>
       <w:t>7</w:t>
@@ -1790,6 +2360,7 @@
     <w:r>
       <w:rPr>
         <w:rFonts w:ascii="Verdana" w:eastAsia="Verdana" w:hAnsi="Verdana" w:cs="Verdana"/>
+        <w:color w:val="14415C" w:themeColor="accent3" w:themeShade="BF"/>
         <w:sz w:val="20"/>
       </w:rPr>
       <w:fldChar w:fldCharType="end"/>
@@ -1797,6 +2368,7 @@
     <w:r>
       <w:rPr>
         <w:rFonts w:ascii="Verdana" w:eastAsia="Verdana" w:hAnsi="Verdana" w:cs="Verdana"/>
+        <w:color w:val="14415C" w:themeColor="accent3" w:themeShade="BF"/>
         <w:sz w:val="20"/>
       </w:rPr>
       <w:t xml:space="preserve"> o</w:t>
@@ -1804,23 +2376,34 @@
     <w:r>
       <w:rPr>
         <w:rFonts w:ascii="Verdana" w:eastAsia="Verdana" w:hAnsi="Verdana" w:cs="Verdana"/>
+        <w:color w:val="14415C" w:themeColor="accent3" w:themeShade="BF"/>
         <w:sz w:val="20"/>
       </w:rPr>
       <w:t xml:space="preserve">f </w:t>
     </w:r>
     <w:r>
+      <w:rPr>
+        <w:color w:val="14415C" w:themeColor="accent3" w:themeShade="BF"/>
+      </w:rPr>
       <w:fldChar w:fldCharType="begin"/>
     </w:r>
     <w:r>
+      <w:rPr>
+        <w:color w:val="14415C" w:themeColor="accent3" w:themeShade="BF"/>
+      </w:rPr>
       <w:instrText xml:space="preserve"> NUMPAGES   \* MERGEFORMAT </w:instrText>
     </w:r>
     <w:r>
+      <w:rPr>
+        <w:color w:val="14415C" w:themeColor="accent3" w:themeShade="BF"/>
+      </w:rPr>
       <w:fldChar w:fldCharType="separate"/>
     </w:r>
     <w:r>
       <w:rPr>
         <w:rFonts w:ascii="Verdana" w:eastAsia="Verdana" w:hAnsi="Verdana" w:cs="Verdana"/>
         <w:noProof/>
+        <w:color w:val="14415C" w:themeColor="accent3" w:themeShade="BF"/>
         <w:sz w:val="20"/>
       </w:rPr>
       <w:t>8</w:t>
@@ -1829,6 +2412,7 @@
       <w:rPr>
         <w:rFonts w:ascii="Verdana" w:eastAsia="Verdana" w:hAnsi="Verdana" w:cs="Verdana"/>
         <w:noProof/>
+        <w:color w:val="14415C" w:themeColor="accent3" w:themeShade="BF"/>
         <w:sz w:val="20"/>
       </w:rPr>
       <w:fldChar w:fldCharType="end"/>
@@ -1836,6 +2420,7 @@
     <w:r>
       <w:rPr>
         <w:rFonts w:ascii="Trebuchet MS" w:eastAsia="Trebuchet MS" w:hAnsi="Trebuchet MS" w:cs="Trebuchet MS"/>
+        <w:color w:val="14415C" w:themeColor="accent3" w:themeShade="BF"/>
       </w:rPr>
       <w:t xml:space="preserve">  </w:t>
     </w:r>
@@ -1858,30 +2443,39 @@
       <w:jc w:val="center"/>
       <w:rPr>
         <w:rFonts w:ascii="Georgia" w:hAnsi="Georgia"/>
+        <w:color w:val="164968"/>
+        <w14:textOutline w14:w="9525" w14:cap="rnd" w14:cmpd="sng" w14:algn="ctr">
+          <w14:noFill/>
+          <w14:prstDash w14:val="solid"/>
+          <w14:bevel/>
+        </w14:textOutline>
       </w:rPr>
     </w:pPr>
     <w:r>
       <w:rPr>
         <w:rFonts w:ascii="Georgia" w:eastAsia="Calibri" w:hAnsi="Georgia" w:cs="Calibri"/>
-        <w:color w:val="252525"/>
+        <w:color w:val="164968"/>
         <w:sz w:val="60"/>
+        <w14:textOutline w14:w="9525" w14:cap="rnd" w14:cmpd="sng" w14:algn="ctr">
+          <w14:noFill/>
+          <w14:prstDash w14:val="solid"/>
+          <w14:bevel/>
+        </w14:textOutline>
       </w:rPr>
       <w:t>Coral Sheldon-Hess</w:t>
     </w:r>
     <w:r>
       <w:rPr>
         <w:rFonts w:ascii="Georgia" w:eastAsia="Calibri" w:hAnsi="Georgia" w:cs="Calibri"/>
-        <w:color w:val="252525"/>
+        <w:color w:val="164968"/>
         <w:sz w:val="56"/>
-      </w:rPr>
-      <w:t xml:space="preserve"> </w:t>
-    </w:r>
-    <w:r>
-      <w:rPr>
-        <w:rFonts w:ascii="Georgia" w:eastAsia="Calibri" w:hAnsi="Georgia" w:cs="Calibri"/>
-        <w:sz w:val="56"/>
-      </w:rPr>
-      <w:t xml:space="preserve"> </w:t>
+        <w14:textOutline w14:w="9525" w14:cap="rnd" w14:cmpd="sng" w14:algn="ctr">
+          <w14:noFill/>
+          <w14:prstDash w14:val="solid"/>
+          <w14:bevel/>
+        </w14:textOutline>
+      </w:rPr>
+      <w:t xml:space="preserve">  </w:t>
     </w:r>
   </w:p>
   <w:p>
@@ -1890,11 +2484,13 @@
       <w:ind w:left="1680" w:firstLine="0"/>
       <w:rPr>
         <w:rFonts w:ascii="Verdana" w:hAnsi="Verdana"/>
+        <w:color w:val="14415C" w:themeColor="accent3" w:themeShade="BF"/>
       </w:rPr>
     </w:pPr>
     <w:r>
       <w:rPr>
         <w:rFonts w:ascii="Verdana" w:eastAsia="Verdana" w:hAnsi="Verdana" w:cs="Verdana"/>
+        <w:color w:val="14415C" w:themeColor="accent3" w:themeShade="BF"/>
         <w:sz w:val="18"/>
       </w:rPr>
       <w:t xml:space="preserve">coral@sheldon-hess.org | </w:t>
@@ -1903,6 +2499,7 @@
       <w:r>
         <w:rPr>
           <w:rFonts w:ascii="Verdana" w:eastAsia="Verdana" w:hAnsi="Verdana" w:cs="Verdana"/>
+          <w:color w:val="14415C" w:themeColor="accent3" w:themeShade="BF"/>
           <w:sz w:val="18"/>
         </w:rPr>
         <w:t>coral.sheldon-hess.org</w:t>
@@ -1912,6 +2509,7 @@
       <w:r>
         <w:rPr>
           <w:rFonts w:ascii="Verdana" w:eastAsia="Verdana" w:hAnsi="Verdana" w:cs="Verdana"/>
+          <w:color w:val="14415C" w:themeColor="accent3" w:themeShade="BF"/>
           <w:sz w:val="18"/>
         </w:rPr>
         <w:t xml:space="preserve"> </w:t>
@@ -1920,6 +2518,7 @@
     <w:r>
       <w:rPr>
         <w:rFonts w:ascii="Verdana" w:eastAsia="Verdana" w:hAnsi="Verdana" w:cs="Verdana"/>
+        <w:color w:val="14415C" w:themeColor="accent3" w:themeShade="BF"/>
         <w:sz w:val="18"/>
       </w:rPr>
       <w:t xml:space="preserve">| </w:t>
@@ -1929,17 +2528,17 @@
         <w:rPr>
           <w:rStyle w:val="Hyperlink"/>
           <w:rFonts w:ascii="Verdana" w:eastAsia="Verdana" w:hAnsi="Verdana" w:cs="Verdana"/>
-          <w:color w:val="000000" w:themeColor="text1"/>
+          <w:color w:val="14415C" w:themeColor="accent3" w:themeShade="BF"/>
           <w:sz w:val="18"/>
           <w:u w:val="none"/>
         </w:rPr>
-        <w:t>github.com/csheldonhess</w:t>
+        <w:t>412-819-6483</w:t>
       </w:r>
     </w:hyperlink>
     <w:r>
       <w:rPr>
         <w:rFonts w:ascii="Verdana" w:eastAsia="Verdana" w:hAnsi="Verdana" w:cs="Verdana"/>
-        <w:color w:val="000000" w:themeColor="text1"/>
+        <w:color w:val="14415C" w:themeColor="accent3" w:themeShade="BF"/>
         <w:sz w:val="18"/>
       </w:rPr>
       <w:t xml:space="preserve"> </w:t>
@@ -5364,7 +5963,7 @@
     </w:pPr>
     <w:rPr>
       <w:rFonts w:asciiTheme="majorHAnsi" w:eastAsiaTheme="majorEastAsia" w:hAnsiTheme="majorHAnsi" w:cstheme="majorBidi"/>
-      <w:color w:val="2E74B5" w:themeColor="accent1" w:themeShade="BF"/>
+      <w:color w:val="B35E06" w:themeColor="accent1" w:themeShade="BF"/>
       <w:sz w:val="26"/>
       <w:szCs w:val="26"/>
     </w:rPr>
@@ -5387,7 +5986,7 @@
     </w:pPr>
     <w:rPr>
       <w:rFonts w:asciiTheme="majorHAnsi" w:eastAsiaTheme="majorEastAsia" w:hAnsiTheme="majorHAnsi" w:cstheme="majorBidi"/>
-      <w:color w:val="1F4D78" w:themeColor="accent1" w:themeShade="7F"/>
+      <w:color w:val="773F04" w:themeColor="accent1" w:themeShade="7F"/>
       <w:sz w:val="24"/>
       <w:szCs w:val="24"/>
     </w:rPr>
@@ -5494,7 +6093,7 @@
     <w:rsid w:val="00D73DB3"/>
     <w:rPr>
       <w:rFonts w:asciiTheme="majorHAnsi" w:eastAsiaTheme="majorEastAsia" w:hAnsiTheme="majorHAnsi" w:cstheme="majorBidi"/>
-      <w:color w:val="1F4D78" w:themeColor="accent1" w:themeShade="7F"/>
+      <w:color w:val="773F04" w:themeColor="accent1" w:themeShade="7F"/>
       <w:sz w:val="24"/>
       <w:szCs w:val="24"/>
     </w:rPr>
@@ -5506,7 +6105,7 @@
     <w:unhideWhenUsed/>
     <w:rsid w:val="00D73DB3"/>
     <w:rPr>
-      <w:color w:val="0563C1" w:themeColor="hyperlink"/>
+      <w:color w:val="6B9F25" w:themeColor="hyperlink"/>
       <w:u w:val="single"/>
     </w:rPr>
   </w:style>
@@ -5519,7 +6118,7 @@
     <w:rsid w:val="00135710"/>
     <w:rPr>
       <w:rFonts w:asciiTheme="majorHAnsi" w:eastAsiaTheme="majorEastAsia" w:hAnsiTheme="majorHAnsi" w:cstheme="majorBidi"/>
-      <w:color w:val="2E74B5" w:themeColor="accent1" w:themeShade="BF"/>
+      <w:color w:val="B35E06" w:themeColor="accent1" w:themeShade="BF"/>
       <w:sz w:val="26"/>
       <w:szCs w:val="26"/>
     </w:rPr>
@@ -5542,7 +6141,7 @@
 <file path=word/theme/theme1.xml><?xml version="1.0" encoding="utf-8"?>
 <a:theme xmlns:a="http://schemas.openxmlformats.org/drawingml/2006/main" name="Office Theme">
   <a:themeElements>
-    <a:clrScheme name="Office">
+    <a:clrScheme name="Aspect">
       <a:dk1>
         <a:sysClr val="windowText" lastClr="000000"/>
       </a:dk1>
@@ -5550,34 +6149,34 @@
         <a:sysClr val="window" lastClr="FFFFFF"/>
       </a:lt1>
       <a:dk2>
-        <a:srgbClr val="44546A"/>
+        <a:srgbClr val="323232"/>
       </a:dk2>
       <a:lt2>
-        <a:srgbClr val="E7E6E6"/>
+        <a:srgbClr val="E3DED1"/>
       </a:lt2>
       <a:accent1>
-        <a:srgbClr val="5B9BD5"/>
+        <a:srgbClr val="F07F09"/>
       </a:accent1>
       <a:accent2>
-        <a:srgbClr val="ED7D31"/>
+        <a:srgbClr val="9F2936"/>
       </a:accent2>
       <a:accent3>
-        <a:srgbClr val="A5A5A5"/>
+        <a:srgbClr val="1B587C"/>
       </a:accent3>
       <a:accent4>
-        <a:srgbClr val="FFC000"/>
+        <a:srgbClr val="4E8542"/>
       </a:accent4>
       <a:accent5>
-        <a:srgbClr val="4472C4"/>
+        <a:srgbClr val="604878"/>
       </a:accent5>
       <a:accent6>
-        <a:srgbClr val="70AD47"/>
+        <a:srgbClr val="C19859"/>
       </a:accent6>
       <a:hlink>
-        <a:srgbClr val="0563C1"/>
+        <a:srgbClr val="6B9F25"/>
       </a:hlink>
       <a:folHlink>
-        <a:srgbClr val="954F72"/>
+        <a:srgbClr val="B26B02"/>
       </a:folHlink>
     </a:clrScheme>
     <a:fontScheme name="Office">

</xml_diff>